<commit_message>
Avanzando en la documentación: - Retoques en el documento de casos de uso. - Análisis del sistema: avanzando con diagramas de secuencia.  Sobre 50% hechos
</commit_message>
<xml_diff>
--- a/documentacion/Documentacion_final/04 1 Documento_Casos_de_USO v1.1.docx
+++ b/documentacion/Documentacion_final/04 1 Documento_Casos_de_USO v1.1.docx
@@ -1763,82 +1763,8 @@
       <w:bookmarkStart w:id="8" w:name="_Toc95539447"/>
       <w:bookmarkStart w:id="9" w:name="_Toc95539365"/>
     </w:p>
-    <w:tbl>
-      <w:tblPr>
-        <w:tblW w:w="0" w:type="auto"/>
-        <w:tblInd w:w="108" w:type="dxa"/>
-        <w:tblBorders>
-          <w:top w:val="single" w:sz="4" w:space="0" w:color="FF0000"/>
-          <w:left w:val="single" w:sz="4" w:space="0" w:color="FF0000"/>
-          <w:bottom w:val="single" w:sz="4" w:space="0" w:color="FF0000"/>
-          <w:right w:val="single" w:sz="4" w:space="0" w:color="FF0000"/>
-        </w:tblBorders>
-        <w:tblLayout w:type="fixed"/>
-        <w:tblLook w:val="0000" w:firstRow="0" w:lastRow="0" w:firstColumn="0" w:lastColumn="0" w:noHBand="0" w:noVBand="0"/>
-      </w:tblPr>
-      <w:tblGrid>
-        <w:gridCol w:w="9900"/>
-      </w:tblGrid>
-      <w:tr>
-        <w:tc>
-          <w:tcPr>
-            <w:tcW w:w="9900" w:type="dxa"/>
-          </w:tcPr>
-          <w:p>
-            <w:pPr>
-              <w:spacing w:before="120" w:after="120"/>
-              <w:rPr>
-                <w:rFonts w:asciiTheme="minorHAnsi" w:hAnsiTheme="minorHAnsi"/>
-                <w:i/>
-                <w:color w:val="FF0000"/>
-              </w:rPr>
-            </w:pPr>
-            <w:r>
-              <w:rPr>
-                <w:rFonts w:asciiTheme="minorHAnsi" w:hAnsiTheme="minorHAnsi"/>
-                <w:i/>
-                <w:color w:val="FF0000"/>
-              </w:rPr>
-              <w:t xml:space="preserve">Este documento es una plantilla orientativa. Todos los textos en cursiva y en rojo pueden ser suprimidos por el autor cuando utilice este documento. Los textos en negro deben mantenerse. </w:t>
-            </w:r>
-            <w:r>
-              <w:rPr>
-                <w:rFonts w:asciiTheme="minorHAnsi" w:hAnsiTheme="minorHAnsi"/>
-                <w:i/>
-                <w:color w:val="FF0000"/>
-              </w:rPr>
-              <w:t>Todos los textos en azul deben ser modificados con</w:t>
-            </w:r>
-            <w:r>
-              <w:rPr>
-                <w:rFonts w:asciiTheme="minorHAnsi" w:hAnsiTheme="minorHAnsi"/>
-                <w:i/>
-                <w:color w:val="FF0000"/>
-              </w:rPr>
-              <w:t xml:space="preserve"> la información real.</w:t>
-            </w:r>
-            <w:r>
-              <w:rPr>
-                <w:rFonts w:asciiTheme="minorHAnsi" w:hAnsiTheme="minorHAnsi"/>
-                <w:i/>
-                <w:color w:val="FF0000"/>
-              </w:rPr>
-              <w:t xml:space="preserve"> </w:t>
-            </w:r>
-            <w:r>
-              <w:rPr>
-                <w:rFonts w:asciiTheme="minorHAnsi" w:hAnsiTheme="minorHAnsi"/>
-                <w:i/>
-                <w:color w:val="FF0000"/>
-              </w:rPr>
-              <w:t>Cuando una sección del documento no aplique, debe añadirse un comentario que detalle los motivos.</w:t>
-            </w:r>
-          </w:p>
-        </w:tc>
-      </w:tr>
-      <w:bookmarkEnd w:id="8"/>
-      <w:bookmarkEnd w:id="9"/>
-    </w:tbl>
+    <w:bookmarkEnd w:id="8"/>
+    <w:bookmarkEnd w:id="9"/>
     <w:p>
       <w:pPr>
         <w:pStyle w:val="FrntPage2"/>
@@ -18605,16 +18531,7 @@
                 <w:sz w:val="22"/>
                 <w:szCs w:val="22"/>
               </w:rPr>
-              <w:t xml:space="preserve">3.2 </w:t>
-            </w:r>
-            <w:bookmarkStart w:id="78" w:name="_GoBack"/>
-            <w:r>
-              <w:rPr>
-                <w:rFonts w:asciiTheme="minorHAnsi" w:hAnsiTheme="minorHAnsi"/>
-                <w:sz w:val="22"/>
-                <w:szCs w:val="22"/>
-              </w:rPr>
-              <w:t xml:space="preserve">Pulsa </w:t>
+              <w:t xml:space="preserve">3.2 Pulsa </w:t>
             </w:r>
             <w:r>
               <w:rPr>
@@ -18658,16 +18575,7 @@
                 <w:sz w:val="22"/>
                 <w:szCs w:val="22"/>
               </w:rPr>
-              <w:t xml:space="preserve"> se cierra sin liberar la sesión del usuario</w:t>
-            </w:r>
-            <w:bookmarkEnd w:id="78"/>
-            <w:r>
-              <w:rPr>
-                <w:rFonts w:asciiTheme="minorHAnsi" w:hAnsiTheme="minorHAnsi"/>
-                <w:sz w:val="22"/>
-                <w:szCs w:val="22"/>
-              </w:rPr>
-              <w:t>. Se termina el caso de uso.</w:t>
+              <w:t xml:space="preserve"> se cierra sin liberar la sesión del usuario. Se termina el caso de uso.</w:t>
             </w:r>
           </w:p>
         </w:tc>
@@ -18690,7 +18598,7 @@
           <w:szCs w:val="28"/>
         </w:rPr>
       </w:pPr>
-      <w:bookmarkStart w:id="79" w:name="_Toc386485983"/>
+      <w:bookmarkStart w:id="78" w:name="_Toc386485983"/>
       <w:r>
         <w:rPr>
           <w:rFonts w:asciiTheme="minorHAnsi" w:hAnsiTheme="minorHAnsi"/>
@@ -18702,7 +18610,7 @@
         </w:rPr>
         <w:t>Extensiones</w:t>
       </w:r>
-      <w:bookmarkEnd w:id="79"/>
+      <w:bookmarkEnd w:id="78"/>
     </w:p>
     <w:p>
       <w:pPr>
@@ -18786,7 +18694,7 @@
           <w:szCs w:val="32"/>
         </w:rPr>
       </w:pPr>
-      <w:bookmarkStart w:id="80" w:name="_Toc386485984"/>
+      <w:bookmarkStart w:id="79" w:name="_Toc386485984"/>
       <w:r>
         <w:rPr>
           <w:rFonts w:asciiTheme="minorHAnsi" w:hAnsiTheme="minorHAnsi"/>
@@ -18804,7 +18712,7 @@
         </w:rPr>
         <w:t>]  - recordar contraseña</w:t>
       </w:r>
-      <w:bookmarkEnd w:id="80"/>
+      <w:bookmarkEnd w:id="79"/>
     </w:p>
     <w:p>
       <w:pPr>
@@ -18818,7 +18726,7 @@
           <w:szCs w:val="28"/>
         </w:rPr>
       </w:pPr>
-      <w:bookmarkStart w:id="81" w:name="_Toc386485985"/>
+      <w:bookmarkStart w:id="80" w:name="_Toc386485985"/>
       <w:r>
         <w:rPr>
           <w:rFonts w:asciiTheme="minorHAnsi" w:hAnsiTheme="minorHAnsi"/>
@@ -18830,7 +18738,7 @@
         </w:rPr>
         <w:t>Tabla resumen</w:t>
       </w:r>
-      <w:bookmarkEnd w:id="81"/>
+      <w:bookmarkEnd w:id="80"/>
     </w:p>
     <w:p>
       <w:pPr>
@@ -19199,7 +19107,7 @@
           <w:szCs w:val="28"/>
         </w:rPr>
       </w:pPr>
-      <w:bookmarkStart w:id="82" w:name="_Toc386485986"/>
+      <w:bookmarkStart w:id="81" w:name="_Toc386485986"/>
       <w:r>
         <w:rPr>
           <w:rFonts w:asciiTheme="minorHAnsi" w:hAnsiTheme="minorHAnsi"/>
@@ -19211,7 +19119,7 @@
         </w:rPr>
         <w:t>Actores</w:t>
       </w:r>
-      <w:bookmarkEnd w:id="82"/>
+      <w:bookmarkEnd w:id="81"/>
     </w:p>
     <w:p>
       <w:pPr>
@@ -19243,7 +19151,7 @@
           <w:szCs w:val="28"/>
         </w:rPr>
       </w:pPr>
-      <w:bookmarkStart w:id="83" w:name="_Toc386485987"/>
+      <w:bookmarkStart w:id="82" w:name="_Toc386485987"/>
       <w:r>
         <w:rPr>
           <w:rFonts w:asciiTheme="minorHAnsi" w:hAnsiTheme="minorHAnsi"/>
@@ -19255,7 +19163,7 @@
         </w:rPr>
         <w:t>Secuencia de flujos entre los actores y el sistema.</w:t>
       </w:r>
-      <w:bookmarkEnd w:id="83"/>
+      <w:bookmarkEnd w:id="82"/>
     </w:p>
     <w:tbl>
       <w:tblPr>
@@ -19370,6 +19278,7 @@
               <w:tabs>
                 <w:tab w:val="left" w:pos="567"/>
               </w:tabs>
+              <w:jc w:val="both"/>
               <w:rPr>
                 <w:rFonts w:asciiTheme="minorHAnsi" w:hAnsiTheme="minorHAnsi"/>
                 <w:sz w:val="22"/>
@@ -19395,6 +19304,7 @@
             <w:pPr>
               <w:pStyle w:val="Paragraph"/>
               <w:ind w:left="360"/>
+              <w:jc w:val="both"/>
               <w:rPr>
                 <w:rFonts w:asciiTheme="minorHAnsi" w:hAnsiTheme="minorHAnsi"/>
                 <w:sz w:val="22"/>
@@ -19419,6 +19329,7 @@
               <w:tabs>
                 <w:tab w:val="left" w:pos="567"/>
               </w:tabs>
+              <w:jc w:val="both"/>
               <w:rPr>
                 <w:rFonts w:asciiTheme="minorHAnsi" w:hAnsiTheme="minorHAnsi"/>
                 <w:sz w:val="22"/>
@@ -19444,6 +19355,7 @@
             <w:pPr>
               <w:pStyle w:val="Paragraph"/>
               <w:ind w:left="360"/>
+              <w:jc w:val="both"/>
               <w:rPr>
                 <w:rFonts w:asciiTheme="minorHAnsi" w:hAnsiTheme="minorHAnsi"/>
                 <w:sz w:val="22"/>
@@ -19468,6 +19380,7 @@
               <w:tabs>
                 <w:tab w:val="left" w:pos="567"/>
               </w:tabs>
+              <w:jc w:val="both"/>
               <w:rPr>
                 <w:rFonts w:asciiTheme="minorHAnsi" w:hAnsiTheme="minorHAnsi"/>
                 <w:sz w:val="22"/>
@@ -19488,7 +19401,15 @@
                 <w:sz w:val="22"/>
                 <w:szCs w:val="22"/>
               </w:rPr>
-              <w:t>dirección de correo electrónico.</w:t>
+              <w:t>dirección de correo electrónico</w:t>
+            </w:r>
+            <w:r>
+              <w:rPr>
+                <w:rFonts w:asciiTheme="minorHAnsi" w:hAnsiTheme="minorHAnsi"/>
+                <w:sz w:val="22"/>
+                <w:szCs w:val="22"/>
+              </w:rPr>
+              <w:t xml:space="preserve"> y pulsar ‘aceptar’</w:t>
             </w:r>
           </w:p>
         </w:tc>
@@ -19499,6 +19420,7 @@
           <w:p>
             <w:pPr>
               <w:pStyle w:val="Paragraph"/>
+              <w:jc w:val="both"/>
               <w:rPr>
                 <w:rFonts w:asciiTheme="minorHAnsi" w:hAnsiTheme="minorHAnsi"/>
                 <w:sz w:val="22"/>
@@ -19515,6 +19437,7 @@
             <w:pPr>
               <w:pStyle w:val="Paragraph"/>
               <w:ind w:left="360"/>
+              <w:jc w:val="both"/>
               <w:rPr>
                 <w:rFonts w:asciiTheme="minorHAnsi" w:hAnsiTheme="minorHAnsi"/>
                 <w:sz w:val="22"/>
@@ -19542,6 +19465,7 @@
               <w:tabs>
                 <w:tab w:val="left" w:pos="567"/>
               </w:tabs>
+              <w:jc w:val="both"/>
               <w:rPr>
                 <w:rFonts w:asciiTheme="minorHAnsi" w:hAnsiTheme="minorHAnsi"/>
                 <w:sz w:val="22"/>
@@ -19562,7 +19486,23 @@
                 <w:sz w:val="22"/>
                 <w:szCs w:val="22"/>
               </w:rPr>
-              <w:t>la dirección de correo electrónico es correcto y envía un email con una llave de seguridad</w:t>
+              <w:t xml:space="preserve">la dirección de correo electrónico es </w:t>
+            </w:r>
+            <w:r>
+              <w:rPr>
+                <w:rFonts w:asciiTheme="minorHAnsi" w:hAnsiTheme="minorHAnsi"/>
+                <w:sz w:val="22"/>
+                <w:szCs w:val="22"/>
+              </w:rPr>
+              <w:t>correcta</w:t>
+            </w:r>
+            <w:r>
+              <w:rPr>
+                <w:rFonts w:asciiTheme="minorHAnsi" w:hAnsiTheme="minorHAnsi"/>
+                <w:sz w:val="22"/>
+                <w:szCs w:val="22"/>
+              </w:rPr>
+              <w:t xml:space="preserve"> y envía un email con una llave de seguridad</w:t>
             </w:r>
           </w:p>
         </w:tc>
@@ -19576,6 +19516,7 @@
               <w:tabs>
                 <w:tab w:val="left" w:pos="567"/>
               </w:tabs>
+              <w:jc w:val="both"/>
               <w:rPr>
                 <w:rFonts w:asciiTheme="minorHAnsi" w:hAnsiTheme="minorHAnsi"/>
                 <w:sz w:val="22"/>
@@ -19624,6 +19565,7 @@
             <w:pPr>
               <w:pStyle w:val="Paragraph"/>
               <w:ind w:left="360"/>
+              <w:jc w:val="both"/>
               <w:rPr>
                 <w:rFonts w:asciiTheme="minorHAnsi" w:hAnsiTheme="minorHAnsi"/>
                 <w:sz w:val="22"/>
@@ -19648,19 +19590,70 @@
               <w:tabs>
                 <w:tab w:val="left" w:pos="567"/>
               </w:tabs>
-              <w:rPr>
-                <w:rFonts w:asciiTheme="minorHAnsi" w:hAnsiTheme="minorHAnsi"/>
-                <w:sz w:val="22"/>
-                <w:szCs w:val="22"/>
-              </w:rPr>
-            </w:pPr>
-            <w:r>
-              <w:rPr>
-                <w:rFonts w:asciiTheme="minorHAnsi" w:hAnsiTheme="minorHAnsi"/>
-                <w:sz w:val="22"/>
-                <w:szCs w:val="22"/>
-              </w:rPr>
-              <w:t>El usuario introduce en los siguientes 5 minutos la llave de seguridad, la contraseña nueva y repite la nueva contraseña que son iguales.</w:t>
+              <w:jc w:val="both"/>
+              <w:rPr>
+                <w:rFonts w:asciiTheme="minorHAnsi" w:hAnsiTheme="minorHAnsi"/>
+                <w:sz w:val="22"/>
+                <w:szCs w:val="22"/>
+              </w:rPr>
+            </w:pPr>
+            <w:r>
+              <w:rPr>
+                <w:rFonts w:asciiTheme="minorHAnsi" w:hAnsiTheme="minorHAnsi"/>
+                <w:sz w:val="22"/>
+                <w:szCs w:val="22"/>
+              </w:rPr>
+              <w:t xml:space="preserve">El usuario introduce en los siguientes </w:t>
+            </w:r>
+            <w:r>
+              <w:rPr>
+                <w:rFonts w:asciiTheme="minorHAnsi" w:hAnsiTheme="minorHAnsi"/>
+                <w:sz w:val="22"/>
+                <w:szCs w:val="22"/>
+              </w:rPr>
+              <w:t xml:space="preserve">5 minutos la llave de </w:t>
+            </w:r>
+            <w:proofErr w:type="spellStart"/>
+            <w:r>
+              <w:rPr>
+                <w:rFonts w:asciiTheme="minorHAnsi" w:hAnsiTheme="minorHAnsi"/>
+                <w:sz w:val="22"/>
+                <w:szCs w:val="22"/>
+              </w:rPr>
+              <w:t>segurida</w:t>
+            </w:r>
+            <w:proofErr w:type="spellEnd"/>
+            <w:r>
+              <w:rPr>
+                <w:rFonts w:asciiTheme="minorHAnsi" w:hAnsiTheme="minorHAnsi"/>
+                <w:sz w:val="22"/>
+                <w:szCs w:val="22"/>
+              </w:rPr>
+              <w:t xml:space="preserve"> y</w:t>
+            </w:r>
+            <w:r>
+              <w:rPr>
+                <w:rFonts w:asciiTheme="minorHAnsi" w:hAnsiTheme="minorHAnsi"/>
+                <w:sz w:val="22"/>
+                <w:szCs w:val="22"/>
+              </w:rPr>
+              <w:t xml:space="preserve"> la contraseña nueva y repite la nueva contraseña que son iguales</w:t>
+            </w:r>
+            <w:r>
+              <w:rPr>
+                <w:rFonts w:asciiTheme="minorHAnsi" w:hAnsiTheme="minorHAnsi"/>
+                <w:sz w:val="22"/>
+                <w:szCs w:val="22"/>
+              </w:rPr>
+              <w:t xml:space="preserve"> (forma correcta)</w:t>
+            </w:r>
+            <w:r>
+              <w:rPr>
+                <w:rFonts w:asciiTheme="minorHAnsi" w:hAnsiTheme="minorHAnsi"/>
+                <w:sz w:val="22"/>
+                <w:szCs w:val="22"/>
+              </w:rPr>
+              <w:t>.</w:t>
             </w:r>
           </w:p>
         </w:tc>
@@ -19671,6 +19664,7 @@
           <w:p>
             <w:pPr>
               <w:pStyle w:val="Paragraph"/>
+              <w:jc w:val="both"/>
               <w:rPr>
                 <w:rFonts w:asciiTheme="minorHAnsi" w:hAnsiTheme="minorHAnsi"/>
                 <w:sz w:val="22"/>
@@ -19694,6 +19688,7 @@
           <w:p>
             <w:pPr>
               <w:pStyle w:val="Paragraph"/>
+              <w:jc w:val="both"/>
               <w:rPr>
                 <w:rFonts w:asciiTheme="minorHAnsi" w:hAnsiTheme="minorHAnsi"/>
                 <w:sz w:val="22"/>
@@ -19726,6 +19721,7 @@
               <w:tabs>
                 <w:tab w:val="left" w:pos="567"/>
               </w:tabs>
+              <w:jc w:val="both"/>
               <w:rPr>
                 <w:rFonts w:asciiTheme="minorHAnsi" w:hAnsiTheme="minorHAnsi"/>
                 <w:sz w:val="22"/>
@@ -19749,6 +19745,7 @@
           <w:p>
             <w:pPr>
               <w:pStyle w:val="Paragraph"/>
+              <w:jc w:val="both"/>
               <w:rPr>
                 <w:rFonts w:asciiTheme="minorHAnsi" w:hAnsiTheme="minorHAnsi"/>
                 <w:sz w:val="22"/>
@@ -19764,6 +19761,7 @@
           <w:p>
             <w:pPr>
               <w:pStyle w:val="Paragraph"/>
+              <w:jc w:val="both"/>
               <w:rPr>
                 <w:rFonts w:asciiTheme="minorHAnsi" w:hAnsiTheme="minorHAnsi"/>
                 <w:sz w:val="22"/>
@@ -19791,7 +19789,7 @@
           <w:szCs w:val="28"/>
         </w:rPr>
       </w:pPr>
-      <w:bookmarkStart w:id="84" w:name="_Toc386485988"/>
+      <w:bookmarkStart w:id="83" w:name="_Toc386485988"/>
       <w:r>
         <w:rPr>
           <w:rFonts w:asciiTheme="minorHAnsi" w:hAnsiTheme="minorHAnsi"/>
@@ -19801,10 +19799,9 @@
           <w:sz w:val="28"/>
           <w:szCs w:val="28"/>
         </w:rPr>
-        <w:lastRenderedPageBreak/>
         <w:t>Extensiones</w:t>
       </w:r>
-      <w:bookmarkEnd w:id="84"/>
+      <w:bookmarkEnd w:id="83"/>
     </w:p>
     <w:p>
       <w:pPr>
@@ -19849,7 +19846,7 @@
           <w:szCs w:val="32"/>
         </w:rPr>
       </w:pPr>
-      <w:bookmarkStart w:id="85" w:name="_Toc386485989"/>
+      <w:bookmarkStart w:id="84" w:name="_Toc386485989"/>
       <w:r>
         <w:rPr>
           <w:rFonts w:asciiTheme="minorHAnsi" w:hAnsiTheme="minorHAnsi"/>
@@ -19874,7 +19871,7 @@
         </w:rPr>
         <w:t>]  - alta de paciente</w:t>
       </w:r>
-      <w:bookmarkEnd w:id="85"/>
+      <w:bookmarkEnd w:id="84"/>
     </w:p>
     <w:p>
       <w:pPr>
@@ -19888,7 +19885,7 @@
           <w:szCs w:val="28"/>
         </w:rPr>
       </w:pPr>
-      <w:bookmarkStart w:id="86" w:name="_Toc386485990"/>
+      <w:bookmarkStart w:id="85" w:name="_Toc386485990"/>
       <w:r>
         <w:rPr>
           <w:rFonts w:asciiTheme="minorHAnsi" w:hAnsiTheme="minorHAnsi"/>
@@ -19900,7 +19897,7 @@
         </w:rPr>
         <w:t>Tabla resumen</w:t>
       </w:r>
-      <w:bookmarkEnd w:id="86"/>
+      <w:bookmarkEnd w:id="85"/>
     </w:p>
     <w:p>
       <w:pPr>
@@ -20265,7 +20262,7 @@
           <w:szCs w:val="28"/>
         </w:rPr>
       </w:pPr>
-      <w:bookmarkStart w:id="87" w:name="_Toc386485991"/>
+      <w:bookmarkStart w:id="86" w:name="_Toc386485991"/>
       <w:r>
         <w:rPr>
           <w:rFonts w:asciiTheme="minorHAnsi" w:hAnsiTheme="minorHAnsi"/>
@@ -20277,7 +20274,7 @@
         </w:rPr>
         <w:t>Actores</w:t>
       </w:r>
-      <w:bookmarkEnd w:id="87"/>
+      <w:bookmarkEnd w:id="86"/>
     </w:p>
     <w:p>
       <w:pPr>
@@ -20309,7 +20306,7 @@
           <w:szCs w:val="28"/>
         </w:rPr>
       </w:pPr>
-      <w:bookmarkStart w:id="88" w:name="_Toc386485992"/>
+      <w:bookmarkStart w:id="87" w:name="_Toc386485992"/>
       <w:r>
         <w:rPr>
           <w:rFonts w:asciiTheme="minorHAnsi" w:hAnsiTheme="minorHAnsi"/>
@@ -20321,7 +20318,7 @@
         </w:rPr>
         <w:t>Secuencia de flujos entre los actores y el sistema.</w:t>
       </w:r>
-      <w:bookmarkEnd w:id="88"/>
+      <w:bookmarkEnd w:id="87"/>
     </w:p>
     <w:tbl>
       <w:tblPr>
@@ -20513,13 +20510,20 @@
           <w:p>
             <w:pPr>
               <w:pStyle w:val="Paragraph"/>
-              <w:ind w:left="360"/>
-              <w:rPr>
-                <w:rFonts w:asciiTheme="minorHAnsi" w:hAnsiTheme="minorHAnsi"/>
-                <w:sz w:val="22"/>
-                <w:szCs w:val="22"/>
-              </w:rPr>
-            </w:pPr>
+              <w:rPr>
+                <w:rFonts w:asciiTheme="minorHAnsi" w:hAnsiTheme="minorHAnsi"/>
+                <w:sz w:val="22"/>
+                <w:szCs w:val="22"/>
+              </w:rPr>
+            </w:pPr>
+            <w:r>
+              <w:rPr>
+                <w:rFonts w:asciiTheme="minorHAnsi" w:hAnsiTheme="minorHAnsi"/>
+                <w:sz w:val="22"/>
+                <w:szCs w:val="22"/>
+              </w:rPr>
+              <w:t>2.1 El usuario pulsa el botón de “Volver”. Se vuelve al menú principal. Se termina el caso de uso</w:t>
+            </w:r>
           </w:p>
         </w:tc>
       </w:tr>
@@ -20690,7 +20694,7 @@
           <w:szCs w:val="28"/>
         </w:rPr>
       </w:pPr>
-      <w:bookmarkStart w:id="89" w:name="_Toc386485993"/>
+      <w:bookmarkStart w:id="88" w:name="_Toc386485993"/>
       <w:r>
         <w:rPr>
           <w:rFonts w:asciiTheme="minorHAnsi" w:hAnsiTheme="minorHAnsi"/>
@@ -20703,7 +20707,7 @@
         <w:lastRenderedPageBreak/>
         <w:t>Extensiones</w:t>
       </w:r>
-      <w:bookmarkEnd w:id="89"/>
+      <w:bookmarkEnd w:id="88"/>
     </w:p>
     <w:p>
       <w:pPr>
@@ -20748,7 +20752,7 @@
           <w:szCs w:val="32"/>
         </w:rPr>
       </w:pPr>
-      <w:bookmarkStart w:id="90" w:name="_Toc386485994"/>
+      <w:bookmarkStart w:id="89" w:name="_Toc386485994"/>
       <w:r>
         <w:rPr>
           <w:rFonts w:asciiTheme="minorHAnsi" w:hAnsiTheme="minorHAnsi"/>
@@ -20807,7 +20811,7 @@
         </w:rPr>
         <w:t xml:space="preserve"> de paciente</w:t>
       </w:r>
-      <w:bookmarkEnd w:id="90"/>
+      <w:bookmarkEnd w:id="89"/>
     </w:p>
     <w:p>
       <w:pPr>
@@ -20821,7 +20825,7 @@
           <w:szCs w:val="28"/>
         </w:rPr>
       </w:pPr>
-      <w:bookmarkStart w:id="91" w:name="_Toc386485995"/>
+      <w:bookmarkStart w:id="90" w:name="_Toc386485995"/>
       <w:r>
         <w:rPr>
           <w:rFonts w:asciiTheme="minorHAnsi" w:hAnsiTheme="minorHAnsi"/>
@@ -20833,7 +20837,7 @@
         </w:rPr>
         <w:t>Tabla resumen</w:t>
       </w:r>
-      <w:bookmarkEnd w:id="91"/>
+      <w:bookmarkEnd w:id="90"/>
     </w:p>
     <w:p>
       <w:pPr>
@@ -21198,7 +21202,7 @@
           <w:szCs w:val="28"/>
         </w:rPr>
       </w:pPr>
-      <w:bookmarkStart w:id="92" w:name="_Toc386485996"/>
+      <w:bookmarkStart w:id="91" w:name="_Toc386485996"/>
       <w:r>
         <w:rPr>
           <w:rFonts w:asciiTheme="minorHAnsi" w:hAnsiTheme="minorHAnsi"/>
@@ -21210,7 +21214,7 @@
         </w:rPr>
         <w:t>Actores</w:t>
       </w:r>
-      <w:bookmarkEnd w:id="92"/>
+      <w:bookmarkEnd w:id="91"/>
     </w:p>
     <w:p>
       <w:pPr>
@@ -21242,7 +21246,7 @@
           <w:szCs w:val="28"/>
         </w:rPr>
       </w:pPr>
-      <w:bookmarkStart w:id="93" w:name="_Toc386485997"/>
+      <w:bookmarkStart w:id="92" w:name="_Toc386485997"/>
       <w:r>
         <w:rPr>
           <w:rFonts w:asciiTheme="minorHAnsi" w:hAnsiTheme="minorHAnsi"/>
@@ -21254,7 +21258,7 @@
         </w:rPr>
         <w:t>Secuencia de flujos entre los actores y el sistema.</w:t>
       </w:r>
-      <w:bookmarkEnd w:id="93"/>
+      <w:bookmarkEnd w:id="92"/>
     </w:p>
     <w:tbl>
       <w:tblPr>
@@ -21716,7 +21720,7 @@
           <w:szCs w:val="28"/>
         </w:rPr>
       </w:pPr>
-      <w:bookmarkStart w:id="94" w:name="_Toc386485998"/>
+      <w:bookmarkStart w:id="93" w:name="_Toc386485998"/>
       <w:r>
         <w:rPr>
           <w:rFonts w:asciiTheme="minorHAnsi" w:hAnsiTheme="minorHAnsi"/>
@@ -21729,7 +21733,7 @@
         <w:lastRenderedPageBreak/>
         <w:t>Extensiones</w:t>
       </w:r>
-      <w:bookmarkEnd w:id="94"/>
+      <w:bookmarkEnd w:id="93"/>
     </w:p>
     <w:p>
       <w:pPr>
@@ -21762,7 +21766,7 @@
           <w:szCs w:val="32"/>
         </w:rPr>
       </w:pPr>
-      <w:bookmarkStart w:id="95" w:name="_Toc386485999"/>
+      <w:bookmarkStart w:id="94" w:name="_Toc386485999"/>
       <w:r>
         <w:rPr>
           <w:rFonts w:asciiTheme="minorHAnsi" w:hAnsiTheme="minorHAnsi"/>
@@ -21787,7 +21791,7 @@
         </w:rPr>
         <w:t>]  - detalle de paciente</w:t>
       </w:r>
-      <w:bookmarkEnd w:id="95"/>
+      <w:bookmarkEnd w:id="94"/>
     </w:p>
     <w:p>
       <w:pPr>
@@ -21801,7 +21805,7 @@
           <w:szCs w:val="28"/>
         </w:rPr>
       </w:pPr>
-      <w:bookmarkStart w:id="96" w:name="_Toc386486000"/>
+      <w:bookmarkStart w:id="95" w:name="_Toc386486000"/>
       <w:r>
         <w:rPr>
           <w:rFonts w:asciiTheme="minorHAnsi" w:hAnsiTheme="minorHAnsi"/>
@@ -21813,7 +21817,7 @@
         </w:rPr>
         <w:t>Tabla resumen</w:t>
       </w:r>
-      <w:bookmarkEnd w:id="96"/>
+      <w:bookmarkEnd w:id="95"/>
     </w:p>
     <w:p>
       <w:pPr>
@@ -21879,7 +21883,14 @@
                 <w:rFonts w:ascii="Calibri" w:hAnsi="Calibri"/>
                 <w:b/>
               </w:rPr>
-              <w:t>Búsqueda de Paciente</w:t>
+              <w:t>Detalle</w:t>
+            </w:r>
+            <w:r>
+              <w:rPr>
+                <w:rFonts w:ascii="Calibri" w:hAnsi="Calibri"/>
+                <w:b/>
+              </w:rPr>
+              <w:t xml:space="preserve"> de Paciente</w:t>
             </w:r>
           </w:p>
         </w:tc>
@@ -22141,7 +22152,13 @@
               <w:rPr>
                 <w:rFonts w:ascii="Calibri" w:hAnsi="Calibri"/>
               </w:rPr>
-              <w:t>Se muestra un paciente en el sistema</w:t>
+              <w:t xml:space="preserve">Se </w:t>
+            </w:r>
+            <w:r>
+              <w:rPr>
+                <w:rFonts w:ascii="Calibri" w:hAnsi="Calibri"/>
+              </w:rPr>
+              <w:t>muestran los datos de un paciente en el sistema</w:t>
             </w:r>
           </w:p>
         </w:tc>
@@ -22176,7 +22193,7 @@
           <w:szCs w:val="28"/>
         </w:rPr>
       </w:pPr>
-      <w:bookmarkStart w:id="97" w:name="_Toc386486001"/>
+      <w:bookmarkStart w:id="96" w:name="_Toc386486001"/>
       <w:r>
         <w:rPr>
           <w:rFonts w:asciiTheme="minorHAnsi" w:hAnsiTheme="minorHAnsi"/>
@@ -22188,7 +22205,7 @@
         </w:rPr>
         <w:t>Actores</w:t>
       </w:r>
-      <w:bookmarkEnd w:id="97"/>
+      <w:bookmarkEnd w:id="96"/>
     </w:p>
     <w:p>
       <w:pPr>
@@ -22220,7 +22237,7 @@
           <w:szCs w:val="28"/>
         </w:rPr>
       </w:pPr>
-      <w:bookmarkStart w:id="98" w:name="_Toc386486002"/>
+      <w:bookmarkStart w:id="97" w:name="_Toc386486002"/>
       <w:r>
         <w:rPr>
           <w:rFonts w:asciiTheme="minorHAnsi" w:hAnsiTheme="minorHAnsi"/>
@@ -22232,7 +22249,7 @@
         </w:rPr>
         <w:t>Secuencia de flujos entre los actores y el sistema.</w:t>
       </w:r>
-      <w:bookmarkEnd w:id="98"/>
+      <w:bookmarkEnd w:id="97"/>
     </w:p>
     <w:tbl>
       <w:tblPr>
@@ -22354,7 +22371,23 @@
                 <w:sz w:val="22"/>
                 <w:szCs w:val="22"/>
               </w:rPr>
-              <w:t>1. El usuario pulsa un botón del listado de pacientes existentes</w:t>
+              <w:t xml:space="preserve">1. El usuario pulsa </w:t>
+            </w:r>
+            <w:r>
+              <w:rPr>
+                <w:rFonts w:asciiTheme="minorHAnsi" w:hAnsiTheme="minorHAnsi"/>
+                <w:sz w:val="22"/>
+                <w:szCs w:val="22"/>
+              </w:rPr>
+              <w:t xml:space="preserve">sobre un registro del </w:t>
+            </w:r>
+            <w:r>
+              <w:rPr>
+                <w:rFonts w:asciiTheme="minorHAnsi" w:hAnsiTheme="minorHAnsi"/>
+                <w:sz w:val="22"/>
+                <w:szCs w:val="22"/>
+              </w:rPr>
+              <w:t>listado de pacientes existentes</w:t>
             </w:r>
           </w:p>
         </w:tc>
@@ -22477,7 +22510,7 @@
           <w:szCs w:val="28"/>
         </w:rPr>
       </w:pPr>
-      <w:bookmarkStart w:id="99" w:name="_Toc386486003"/>
+      <w:bookmarkStart w:id="98" w:name="_Toc386486003"/>
       <w:r>
         <w:rPr>
           <w:rFonts w:asciiTheme="minorHAnsi" w:hAnsiTheme="minorHAnsi"/>
@@ -22489,7 +22522,7 @@
         </w:rPr>
         <w:t>Extensiones</w:t>
       </w:r>
-      <w:bookmarkEnd w:id="99"/>
+      <w:bookmarkEnd w:id="98"/>
     </w:p>
     <w:p>
       <w:pPr>
@@ -22525,14 +22558,13 @@
           <w:szCs w:val="32"/>
         </w:rPr>
       </w:pPr>
-      <w:bookmarkStart w:id="100" w:name="_Toc386486004"/>
+      <w:bookmarkStart w:id="99" w:name="_Toc386486004"/>
       <w:r>
         <w:rPr>
           <w:rFonts w:asciiTheme="minorHAnsi" w:hAnsiTheme="minorHAnsi"/>
           <w:sz w:val="32"/>
           <w:szCs w:val="32"/>
         </w:rPr>
-        <w:lastRenderedPageBreak/>
         <w:t>DESCRIPCIÓN CASO DE USO: [cdu-</w:t>
       </w:r>
       <w:r>
@@ -22585,7 +22617,7 @@
         </w:rPr>
         <w:t xml:space="preserve"> de paciente</w:t>
       </w:r>
-      <w:bookmarkEnd w:id="100"/>
+      <w:bookmarkEnd w:id="99"/>
     </w:p>
     <w:p>
       <w:pPr>
@@ -22599,7 +22631,7 @@
           <w:szCs w:val="28"/>
         </w:rPr>
       </w:pPr>
-      <w:bookmarkStart w:id="101" w:name="_Toc386486005"/>
+      <w:bookmarkStart w:id="100" w:name="_Toc386486005"/>
       <w:r>
         <w:rPr>
           <w:rFonts w:asciiTheme="minorHAnsi" w:hAnsiTheme="minorHAnsi"/>
@@ -22611,7 +22643,7 @@
         </w:rPr>
         <w:t>Tabla resumen</w:t>
       </w:r>
-      <w:bookmarkEnd w:id="101"/>
+      <w:bookmarkEnd w:id="100"/>
     </w:p>
     <w:p>
       <w:pPr>
@@ -22962,7 +22994,7 @@
           <w:szCs w:val="28"/>
         </w:rPr>
       </w:pPr>
-      <w:bookmarkStart w:id="102" w:name="_Toc386486006"/>
+      <w:bookmarkStart w:id="101" w:name="_Toc386486006"/>
       <w:r>
         <w:rPr>
           <w:rFonts w:asciiTheme="minorHAnsi" w:hAnsiTheme="minorHAnsi"/>
@@ -22974,7 +23006,7 @@
         </w:rPr>
         <w:t>Actores</w:t>
       </w:r>
-      <w:bookmarkEnd w:id="102"/>
+      <w:bookmarkEnd w:id="101"/>
     </w:p>
     <w:p>
       <w:pPr>
@@ -23006,7 +23038,7 @@
           <w:szCs w:val="28"/>
         </w:rPr>
       </w:pPr>
-      <w:bookmarkStart w:id="103" w:name="_Toc386486007"/>
+      <w:bookmarkStart w:id="102" w:name="_Toc386486007"/>
       <w:r>
         <w:rPr>
           <w:rFonts w:asciiTheme="minorHAnsi" w:hAnsiTheme="minorHAnsi"/>
@@ -23018,7 +23050,7 @@
         </w:rPr>
         <w:t>Secuencia de flujos entre los actores y el sistema.</w:t>
       </w:r>
-      <w:bookmarkEnd w:id="103"/>
+      <w:bookmarkEnd w:id="102"/>
     </w:p>
     <w:tbl>
       <w:tblPr>
@@ -23199,6 +23231,7 @@
               <w:tabs>
                 <w:tab w:val="left" w:pos="567"/>
               </w:tabs>
+              <w:jc w:val="both"/>
               <w:rPr>
                 <w:rFonts w:asciiTheme="minorHAnsi" w:hAnsiTheme="minorHAnsi"/>
                 <w:sz w:val="22"/>
@@ -23227,6 +23260,7 @@
                 <w:numId w:val="0"/>
               </w:numPr>
               <w:ind w:left="576" w:hanging="576"/>
+              <w:jc w:val="both"/>
               <w:rPr>
                 <w:rFonts w:asciiTheme="minorHAnsi" w:hAnsiTheme="minorHAnsi"/>
                 <w:sz w:val="22"/>
@@ -23271,6 +23305,7 @@
           <w:p>
             <w:pPr>
               <w:pStyle w:val="Paragraph"/>
+              <w:jc w:val="both"/>
               <w:rPr>
                 <w:rFonts w:asciiTheme="minorHAnsi" w:hAnsiTheme="minorHAnsi"/>
                 <w:sz w:val="22"/>
@@ -23306,7 +23341,7 @@
           <w:szCs w:val="28"/>
         </w:rPr>
       </w:pPr>
-      <w:bookmarkStart w:id="104" w:name="_Toc386486008"/>
+      <w:bookmarkStart w:id="103" w:name="_Toc386486008"/>
       <w:r>
         <w:rPr>
           <w:rFonts w:asciiTheme="minorHAnsi" w:hAnsiTheme="minorHAnsi"/>
@@ -23318,7 +23353,7 @@
         </w:rPr>
         <w:t>Extensiones</w:t>
       </w:r>
-      <w:bookmarkEnd w:id="104"/>
+      <w:bookmarkEnd w:id="103"/>
     </w:p>
     <w:p>
       <w:pPr>
@@ -23357,7 +23392,7 @@
           <w:szCs w:val="32"/>
         </w:rPr>
       </w:pPr>
-      <w:bookmarkStart w:id="105" w:name="_Toc386486009"/>
+      <w:bookmarkStart w:id="104" w:name="_Toc386486009"/>
       <w:r>
         <w:rPr>
           <w:rFonts w:asciiTheme="minorHAnsi" w:hAnsiTheme="minorHAnsi"/>
@@ -23367,7 +23402,7 @@
         <w:lastRenderedPageBreak/>
         <w:t>DESCRIPCIÓN CASO DE USO: [cdu-07]  - listado de exploraciones</w:t>
       </w:r>
-      <w:bookmarkEnd w:id="105"/>
+      <w:bookmarkEnd w:id="104"/>
     </w:p>
     <w:p>
       <w:pPr>
@@ -23381,7 +23416,7 @@
           <w:szCs w:val="28"/>
         </w:rPr>
       </w:pPr>
-      <w:bookmarkStart w:id="106" w:name="_Toc386486010"/>
+      <w:bookmarkStart w:id="105" w:name="_Toc386486010"/>
       <w:r>
         <w:rPr>
           <w:rFonts w:asciiTheme="minorHAnsi" w:hAnsiTheme="minorHAnsi"/>
@@ -23393,7 +23428,7 @@
         </w:rPr>
         <w:t>Tabla resumen</w:t>
       </w:r>
-      <w:bookmarkEnd w:id="106"/>
+      <w:bookmarkEnd w:id="105"/>
     </w:p>
     <w:p>
       <w:pPr>
@@ -23744,7 +23779,7 @@
           <w:szCs w:val="28"/>
         </w:rPr>
       </w:pPr>
-      <w:bookmarkStart w:id="107" w:name="_Toc386486011"/>
+      <w:bookmarkStart w:id="106" w:name="_Toc386486011"/>
       <w:r>
         <w:rPr>
           <w:rFonts w:asciiTheme="minorHAnsi" w:hAnsiTheme="minorHAnsi"/>
@@ -23756,7 +23791,7 @@
         </w:rPr>
         <w:t>Actores</w:t>
       </w:r>
-      <w:bookmarkEnd w:id="107"/>
+      <w:bookmarkEnd w:id="106"/>
     </w:p>
     <w:p>
       <w:pPr>
@@ -23788,7 +23823,7 @@
           <w:szCs w:val="28"/>
         </w:rPr>
       </w:pPr>
-      <w:bookmarkStart w:id="108" w:name="_Toc386486012"/>
+      <w:bookmarkStart w:id="107" w:name="_Toc386486012"/>
       <w:r>
         <w:rPr>
           <w:rFonts w:asciiTheme="minorHAnsi" w:hAnsiTheme="minorHAnsi"/>
@@ -23800,7 +23835,7 @@
         </w:rPr>
         <w:t>Secuencia de flujos entre los actores y el sistema.</w:t>
       </w:r>
-      <w:bookmarkEnd w:id="108"/>
+      <w:bookmarkEnd w:id="107"/>
     </w:p>
     <w:tbl>
       <w:tblPr>
@@ -24001,7 +24036,7 @@
           <w:szCs w:val="28"/>
         </w:rPr>
       </w:pPr>
-      <w:bookmarkStart w:id="109" w:name="_Toc386486013"/>
+      <w:bookmarkStart w:id="108" w:name="_Toc386486013"/>
       <w:r>
         <w:rPr>
           <w:rFonts w:asciiTheme="minorHAnsi" w:hAnsiTheme="minorHAnsi"/>
@@ -24013,7 +24048,7 @@
         </w:rPr>
         <w:t>Extensiones</w:t>
       </w:r>
-      <w:bookmarkEnd w:id="109"/>
+      <w:bookmarkEnd w:id="108"/>
     </w:p>
     <w:p>
       <w:pPr>
@@ -24058,7 +24093,7 @@
           <w:szCs w:val="32"/>
         </w:rPr>
       </w:pPr>
-      <w:bookmarkStart w:id="110" w:name="_Toc386486014"/>
+      <w:bookmarkStart w:id="109" w:name="_Toc386486014"/>
       <w:r>
         <w:rPr>
           <w:rFonts w:asciiTheme="minorHAnsi" w:hAnsiTheme="minorHAnsi"/>
@@ -24077,7 +24112,7 @@
         </w:rPr>
         <w:t>exploracion</w:t>
       </w:r>
-      <w:bookmarkEnd w:id="110"/>
+      <w:bookmarkEnd w:id="109"/>
       <w:proofErr w:type="spellEnd"/>
     </w:p>
     <w:p>
@@ -24092,7 +24127,7 @@
           <w:szCs w:val="28"/>
         </w:rPr>
       </w:pPr>
-      <w:bookmarkStart w:id="111" w:name="_Toc386486015"/>
+      <w:bookmarkStart w:id="110" w:name="_Toc386486015"/>
       <w:r>
         <w:rPr>
           <w:rFonts w:asciiTheme="minorHAnsi" w:hAnsiTheme="minorHAnsi"/>
@@ -24104,7 +24139,7 @@
         </w:rPr>
         <w:t>Tabla resumen</w:t>
       </w:r>
-      <w:bookmarkEnd w:id="111"/>
+      <w:bookmarkEnd w:id="110"/>
     </w:p>
     <w:p>
       <w:pPr>
@@ -24467,7 +24502,7 @@
           <w:szCs w:val="28"/>
         </w:rPr>
       </w:pPr>
-      <w:bookmarkStart w:id="112" w:name="_Toc386486016"/>
+      <w:bookmarkStart w:id="111" w:name="_Toc386486016"/>
       <w:r>
         <w:rPr>
           <w:rFonts w:asciiTheme="minorHAnsi" w:hAnsiTheme="minorHAnsi"/>
@@ -24479,7 +24514,7 @@
         </w:rPr>
         <w:t>Actores</w:t>
       </w:r>
-      <w:bookmarkEnd w:id="112"/>
+      <w:bookmarkEnd w:id="111"/>
     </w:p>
     <w:p>
       <w:pPr>
@@ -24511,7 +24546,7 @@
           <w:szCs w:val="28"/>
         </w:rPr>
       </w:pPr>
-      <w:bookmarkStart w:id="113" w:name="_Toc386486017"/>
+      <w:bookmarkStart w:id="112" w:name="_Toc386486017"/>
       <w:r>
         <w:rPr>
           <w:rFonts w:asciiTheme="minorHAnsi" w:hAnsiTheme="minorHAnsi"/>
@@ -24523,7 +24558,7 @@
         </w:rPr>
         <w:t>Secuencia de flujos entre los actores y el sistema.</w:t>
       </w:r>
-      <w:bookmarkEnd w:id="113"/>
+      <w:bookmarkEnd w:id="112"/>
     </w:p>
     <w:tbl>
       <w:tblPr>
@@ -24842,7 +24877,15 @@
                 <w:sz w:val="22"/>
                 <w:szCs w:val="22"/>
               </w:rPr>
-              <w:t>graba los datos de la nueva exploración.</w:t>
+              <w:t>graba los datos de la nueva exploración</w:t>
+            </w:r>
+            <w:r>
+              <w:rPr>
+                <w:rFonts w:asciiTheme="minorHAnsi" w:hAnsiTheme="minorHAnsi"/>
+                <w:sz w:val="22"/>
+                <w:szCs w:val="22"/>
+              </w:rPr>
+              <w:t xml:space="preserve"> asociada al paciente seleccionado previamente. Se termina el caso de uso.</w:t>
             </w:r>
           </w:p>
         </w:tc>
@@ -24867,43 +24910,6 @@
               </w:rPr>
               <w:t>4.1 Se han metido datos incorrectos y el sistema muestra un mensaje de error. Vuelve al paso 3.</w:t>
             </w:r>
-          </w:p>
-        </w:tc>
-      </w:tr>
-      <w:tr>
-        <w:tc>
-          <w:tcPr>
-            <w:tcW w:w="3369" w:type="dxa"/>
-          </w:tcPr>
-          <w:p>
-            <w:pPr>
-              <w:pStyle w:val="Paragraph"/>
-              <w:tabs>
-                <w:tab w:val="left" w:pos="567"/>
-              </w:tabs>
-              <w:jc w:val="both"/>
-              <w:rPr>
-                <w:rFonts w:asciiTheme="minorHAnsi" w:hAnsiTheme="minorHAnsi"/>
-                <w:sz w:val="22"/>
-                <w:szCs w:val="22"/>
-              </w:rPr>
-            </w:pPr>
-          </w:p>
-        </w:tc>
-        <w:tc>
-          <w:tcPr>
-            <w:tcW w:w="6770" w:type="dxa"/>
-          </w:tcPr>
-          <w:p>
-            <w:pPr>
-              <w:pStyle w:val="Paragraph"/>
-              <w:ind w:left="360"/>
-              <w:rPr>
-                <w:rFonts w:asciiTheme="minorHAnsi" w:hAnsiTheme="minorHAnsi"/>
-                <w:sz w:val="22"/>
-                <w:szCs w:val="22"/>
-              </w:rPr>
-            </w:pPr>
           </w:p>
         </w:tc>
       </w:tr>
@@ -24925,7 +24931,7 @@
           <w:szCs w:val="28"/>
         </w:rPr>
       </w:pPr>
-      <w:bookmarkStart w:id="114" w:name="_Toc386486018"/>
+      <w:bookmarkStart w:id="113" w:name="_Toc386486018"/>
       <w:r>
         <w:rPr>
           <w:rFonts w:asciiTheme="minorHAnsi" w:hAnsiTheme="minorHAnsi"/>
@@ -24937,7 +24943,7 @@
         </w:rPr>
         <w:t>Extensiones</w:t>
       </w:r>
-      <w:bookmarkEnd w:id="114"/>
+      <w:bookmarkEnd w:id="113"/>
     </w:p>
     <w:p>
       <w:pPr>
@@ -24974,14 +24980,13 @@
           <w:szCs w:val="32"/>
         </w:rPr>
       </w:pPr>
-      <w:bookmarkStart w:id="115" w:name="_Toc386486019"/>
+      <w:bookmarkStart w:id="114" w:name="_Toc386486019"/>
       <w:r>
         <w:rPr>
           <w:rFonts w:asciiTheme="minorHAnsi" w:hAnsiTheme="minorHAnsi"/>
           <w:sz w:val="32"/>
           <w:szCs w:val="32"/>
         </w:rPr>
-        <w:lastRenderedPageBreak/>
         <w:t>DESCRIPCIÓN CASO DE USO: [cdu-0</w:t>
       </w:r>
       <w:r>
@@ -25025,7 +25030,7 @@
         </w:rPr>
         <w:t>exploracion</w:t>
       </w:r>
-      <w:bookmarkEnd w:id="115"/>
+      <w:bookmarkEnd w:id="114"/>
       <w:proofErr w:type="spellEnd"/>
     </w:p>
     <w:p>
@@ -25040,7 +25045,7 @@
           <w:szCs w:val="28"/>
         </w:rPr>
       </w:pPr>
-      <w:bookmarkStart w:id="116" w:name="_Toc386486020"/>
+      <w:bookmarkStart w:id="115" w:name="_Toc386486020"/>
       <w:r>
         <w:rPr>
           <w:rFonts w:asciiTheme="minorHAnsi" w:hAnsiTheme="minorHAnsi"/>
@@ -25052,7 +25057,7 @@
         </w:rPr>
         <w:t>Tabla resumen</w:t>
       </w:r>
-      <w:bookmarkEnd w:id="116"/>
+      <w:bookmarkEnd w:id="115"/>
     </w:p>
     <w:p>
       <w:pPr>
@@ -25465,7 +25470,7 @@
           <w:szCs w:val="28"/>
         </w:rPr>
       </w:pPr>
-      <w:bookmarkStart w:id="117" w:name="_Toc386486021"/>
+      <w:bookmarkStart w:id="116" w:name="_Toc386486021"/>
       <w:r>
         <w:rPr>
           <w:rFonts w:asciiTheme="minorHAnsi" w:hAnsiTheme="minorHAnsi"/>
@@ -25477,7 +25482,7 @@
         </w:rPr>
         <w:t>Actores</w:t>
       </w:r>
-      <w:bookmarkEnd w:id="117"/>
+      <w:bookmarkEnd w:id="116"/>
     </w:p>
     <w:p>
       <w:pPr>
@@ -25509,7 +25514,7 @@
           <w:szCs w:val="28"/>
         </w:rPr>
       </w:pPr>
-      <w:bookmarkStart w:id="118" w:name="_Toc386486022"/>
+      <w:bookmarkStart w:id="117" w:name="_Toc386486022"/>
       <w:r>
         <w:rPr>
           <w:rFonts w:asciiTheme="minorHAnsi" w:hAnsiTheme="minorHAnsi"/>
@@ -25521,7 +25526,7 @@
         </w:rPr>
         <w:t>Secuencia de flujos entre los actores y el sistema.</w:t>
       </w:r>
-      <w:bookmarkEnd w:id="118"/>
+      <w:bookmarkEnd w:id="117"/>
     </w:p>
     <w:tbl>
       <w:tblPr>
@@ -25720,7 +25725,15 @@
                 <w:sz w:val="22"/>
                 <w:szCs w:val="22"/>
               </w:rPr>
-              <w:t xml:space="preserve">2. El sistema carga los datos de la exploración. Se da el caso de uso cdu-10 – listado de </w:t>
+              <w:t>2. El sistema carga los datos de la exploración. Se da el caso de uso cdu-10 – listado de videos</w:t>
+            </w:r>
+            <w:r>
+              <w:rPr>
+                <w:rFonts w:asciiTheme="minorHAnsi" w:hAnsiTheme="minorHAnsi"/>
+                <w:sz w:val="22"/>
+                <w:szCs w:val="22"/>
+              </w:rPr>
+              <w:t xml:space="preserve"> y el caso de uso cdu-</w:t>
             </w:r>
             <w:proofErr w:type="gramStart"/>
             <w:r>
@@ -25729,7 +25742,7 @@
                 <w:sz w:val="22"/>
                 <w:szCs w:val="22"/>
               </w:rPr>
-              <w:t>videos .</w:t>
+              <w:t>14 .</w:t>
             </w:r>
             <w:proofErr w:type="gramEnd"/>
             <w:r>
@@ -25738,7 +25751,33 @@
                 <w:sz w:val="22"/>
                 <w:szCs w:val="22"/>
               </w:rPr>
-              <w:t xml:space="preserve"> Se termina el caso de uso.</w:t>
+              <w:t xml:space="preserve"> </w:t>
+            </w:r>
+            <w:proofErr w:type="gramStart"/>
+            <w:r>
+              <w:rPr>
+                <w:rFonts w:asciiTheme="minorHAnsi" w:hAnsiTheme="minorHAnsi"/>
+                <w:sz w:val="22"/>
+                <w:szCs w:val="22"/>
+              </w:rPr>
+              <w:t>listado</w:t>
+            </w:r>
+            <w:proofErr w:type="gramEnd"/>
+            <w:r>
+              <w:rPr>
+                <w:rFonts w:asciiTheme="minorHAnsi" w:hAnsiTheme="minorHAnsi"/>
+                <w:sz w:val="22"/>
+                <w:szCs w:val="22"/>
+              </w:rPr>
+              <w:t xml:space="preserve"> de gráficas</w:t>
+            </w:r>
+            <w:r>
+              <w:rPr>
+                <w:rFonts w:asciiTheme="minorHAnsi" w:hAnsiTheme="minorHAnsi"/>
+                <w:sz w:val="22"/>
+                <w:szCs w:val="22"/>
+              </w:rPr>
+              <w:t xml:space="preserve"> . Se termina el caso de uso.</w:t>
             </w:r>
           </w:p>
         </w:tc>
@@ -25815,7 +25854,7 @@
           <w:szCs w:val="28"/>
         </w:rPr>
       </w:pPr>
-      <w:bookmarkStart w:id="119" w:name="_Toc386486023"/>
+      <w:bookmarkStart w:id="118" w:name="_Toc386486023"/>
       <w:r>
         <w:rPr>
           <w:rFonts w:asciiTheme="minorHAnsi" w:hAnsiTheme="minorHAnsi"/>
@@ -25827,7 +25866,7 @@
         </w:rPr>
         <w:t>Extensiones</w:t>
       </w:r>
-      <w:bookmarkEnd w:id="119"/>
+      <w:bookmarkEnd w:id="118"/>
     </w:p>
     <w:p>
       <w:pPr>
@@ -25856,12 +25895,6 @@
     <w:p/>
     <w:p/>
     <w:p/>
-    <w:p/>
-    <w:p/>
-    <w:p/>
-    <w:p/>
-    <w:p/>
-    <w:p/>
     <w:p>
       <w:pPr>
         <w:pStyle w:val="Ttulo2"/>
@@ -25873,7 +25906,7 @@
           <w:szCs w:val="32"/>
         </w:rPr>
       </w:pPr>
-      <w:bookmarkStart w:id="120" w:name="_Toc386486024"/>
+      <w:bookmarkStart w:id="119" w:name="_Toc386486024"/>
       <w:r>
         <w:rPr>
           <w:rFonts w:asciiTheme="minorHAnsi" w:hAnsiTheme="minorHAnsi"/>
@@ -25909,7 +25942,7 @@
         </w:rPr>
         <w:t>exploracion</w:t>
       </w:r>
-      <w:bookmarkEnd w:id="120"/>
+      <w:bookmarkEnd w:id="119"/>
       <w:proofErr w:type="spellEnd"/>
     </w:p>
     <w:p>
@@ -25924,7 +25957,7 @@
           <w:szCs w:val="28"/>
         </w:rPr>
       </w:pPr>
-      <w:bookmarkStart w:id="121" w:name="_Toc386486025"/>
+      <w:bookmarkStart w:id="120" w:name="_Toc386486025"/>
       <w:r>
         <w:rPr>
           <w:rFonts w:asciiTheme="minorHAnsi" w:hAnsiTheme="minorHAnsi"/>
@@ -25936,7 +25969,7 @@
         </w:rPr>
         <w:t>Tabla resumen</w:t>
       </w:r>
-      <w:bookmarkEnd w:id="121"/>
+      <w:bookmarkEnd w:id="120"/>
     </w:p>
     <w:p>
       <w:pPr>
@@ -26323,7 +26356,7 @@
           <w:szCs w:val="28"/>
         </w:rPr>
       </w:pPr>
-      <w:bookmarkStart w:id="122" w:name="_Toc386486026"/>
+      <w:bookmarkStart w:id="121" w:name="_Toc386486026"/>
       <w:r>
         <w:rPr>
           <w:rFonts w:asciiTheme="minorHAnsi" w:hAnsiTheme="minorHAnsi"/>
@@ -26335,7 +26368,7 @@
         </w:rPr>
         <w:t>Actores</w:t>
       </w:r>
-      <w:bookmarkEnd w:id="122"/>
+      <w:bookmarkEnd w:id="121"/>
     </w:p>
     <w:p>
       <w:pPr>
@@ -26367,7 +26400,7 @@
           <w:szCs w:val="28"/>
         </w:rPr>
       </w:pPr>
-      <w:bookmarkStart w:id="123" w:name="_Toc386486027"/>
+      <w:bookmarkStart w:id="122" w:name="_Toc386486027"/>
       <w:r>
         <w:rPr>
           <w:rFonts w:asciiTheme="minorHAnsi" w:hAnsiTheme="minorHAnsi"/>
@@ -26379,7 +26412,7 @@
         </w:rPr>
         <w:t>Secuencia de flujos entre los actores y el sistema.</w:t>
       </w:r>
-      <w:bookmarkEnd w:id="123"/>
+      <w:bookmarkEnd w:id="122"/>
     </w:p>
     <w:tbl>
       <w:tblPr>
@@ -26388,9 +26421,9 @@
         <w:tblLook w:val="04A0" w:firstRow="1" w:lastRow="0" w:firstColumn="1" w:lastColumn="0" w:noHBand="0" w:noVBand="1"/>
       </w:tblPr>
       <w:tblGrid>
-        <w:gridCol w:w="2370"/>
-        <w:gridCol w:w="4199"/>
-        <w:gridCol w:w="3570"/>
+        <w:gridCol w:w="3794"/>
+        <w:gridCol w:w="3260"/>
+        <w:gridCol w:w="3085"/>
       </w:tblGrid>
       <w:tr>
         <w:tc>
@@ -26427,7 +26460,7 @@
       <w:tr>
         <w:tc>
           <w:tcPr>
-            <w:tcW w:w="2370" w:type="dxa"/>
+            <w:tcW w:w="3794" w:type="dxa"/>
             <w:shd w:val="clear" w:color="auto" w:fill="F2F2F2" w:themeFill="background1" w:themeFillShade="F2"/>
           </w:tcPr>
           <w:p>
@@ -26453,7 +26486,7 @@
         </w:tc>
         <w:tc>
           <w:tcPr>
-            <w:tcW w:w="7769" w:type="dxa"/>
+            <w:tcW w:w="6345" w:type="dxa"/>
             <w:gridSpan w:val="2"/>
             <w:shd w:val="clear" w:color="auto" w:fill="F2F2F2" w:themeFill="background1" w:themeFillShade="F2"/>
           </w:tcPr>
@@ -26482,7 +26515,7 @@
       <w:tr>
         <w:tc>
           <w:tcPr>
-            <w:tcW w:w="2370" w:type="dxa"/>
+            <w:tcW w:w="3794" w:type="dxa"/>
           </w:tcPr>
           <w:p>
             <w:pPr>
@@ -26509,7 +26542,7 @@
         </w:tc>
         <w:tc>
           <w:tcPr>
-            <w:tcW w:w="4199" w:type="dxa"/>
+            <w:tcW w:w="3260" w:type="dxa"/>
           </w:tcPr>
           <w:p>
             <w:pPr>
@@ -26536,7 +26569,7 @@
         </w:tc>
         <w:tc>
           <w:tcPr>
-            <w:tcW w:w="3570" w:type="dxa"/>
+            <w:tcW w:w="3085" w:type="dxa"/>
           </w:tcPr>
           <w:p>
             <w:pPr>
@@ -26557,7 +26590,7 @@
       <w:tr>
         <w:tc>
           <w:tcPr>
-            <w:tcW w:w="2370" w:type="dxa"/>
+            <w:tcW w:w="3794" w:type="dxa"/>
           </w:tcPr>
           <w:p>
             <w:pPr>
@@ -26584,7 +26617,7 @@
         </w:tc>
         <w:tc>
           <w:tcPr>
-            <w:tcW w:w="4199" w:type="dxa"/>
+            <w:tcW w:w="3260" w:type="dxa"/>
           </w:tcPr>
           <w:p>
             <w:pPr>
@@ -26607,7 +26640,7 @@
         </w:tc>
         <w:tc>
           <w:tcPr>
-            <w:tcW w:w="3570" w:type="dxa"/>
+            <w:tcW w:w="3085" w:type="dxa"/>
           </w:tcPr>
           <w:p>
             <w:pPr>
@@ -26647,7 +26680,7 @@
           <w:szCs w:val="28"/>
         </w:rPr>
       </w:pPr>
-      <w:bookmarkStart w:id="124" w:name="_Toc386486028"/>
+      <w:bookmarkStart w:id="123" w:name="_Toc386486028"/>
       <w:r>
         <w:rPr>
           <w:rFonts w:asciiTheme="minorHAnsi" w:hAnsiTheme="minorHAnsi"/>
@@ -26659,7 +26692,7 @@
         </w:rPr>
         <w:t>Extensiones</w:t>
       </w:r>
-      <w:bookmarkEnd w:id="124"/>
+      <w:bookmarkEnd w:id="123"/>
     </w:p>
     <w:p>
       <w:pPr>
@@ -26680,6 +26713,13 @@
       </w:r>
     </w:p>
     <w:p/>
+    <w:p/>
+    <w:p/>
+    <w:p/>
+    <w:p>
+      <w:bookmarkStart w:id="124" w:name="_GoBack"/>
+      <w:bookmarkEnd w:id="124"/>
+    </w:p>
     <w:p/>
     <w:p/>
     <w:p>
@@ -40452,7 +40492,7 @@
               <w:rFonts w:asciiTheme="minorHAnsi" w:hAnsiTheme="minorHAnsi"/>
               <w:noProof/>
             </w:rPr>
-            <w:t>10</w:t>
+            <w:t>36</w:t>
           </w:r>
           <w:r>
             <w:rPr>
@@ -44580,21 +44620,6 @@
 </file>
 
 <file path=customXml/item1.xml><?xml version="1.0" encoding="utf-8"?>
-<?mso-contentType ?>
-<FormTemplates xmlns="http://schemas.microsoft.com/sharepoint/v3/contenttype/forms">
-  <Display>DocumentLibraryForm</Display>
-  <Edit>DocumentLibraryForm</Edit>
-  <New>DocumentLibraryForm</New>
-</FormTemplates>
-</file>
-
-<file path=customXml/item2.xml><?xml version="1.0" encoding="utf-8"?>
-<p:properties xmlns:p="http://schemas.microsoft.com/office/2006/metadata/properties" xmlns:xsi="http://www.w3.org/2001/XMLSchema-instance">
-  <documentManagement/>
-</p:properties>
-</file>
-
-<file path=customXml/item3.xml><?xml version="1.0" encoding="utf-8"?>
 <ct:contentTypeSchema xmlns:ct="http://schemas.microsoft.com/office/2006/metadata/contentType" xmlns:ma="http://schemas.microsoft.com/office/2006/metadata/properties/metaAttributes" ct:_="" ma:_="" ma:contentTypeName="Documento" ma:contentTypeID="0x010100FB9238FD839DE1458C9EF746D117716A" ma:contentTypeVersion="0" ma:contentTypeDescription="Crear nuevo documento." ma:contentTypeScope="" ma:versionID="ef525560dd58d0c6ee7dc12abc3ec8e7">
   <xsd:schema xmlns:xsd="http://www.w3.org/2001/XMLSchema" xmlns:p="http://schemas.microsoft.com/office/2006/metadata/properties" targetNamespace="http://schemas.microsoft.com/office/2006/metadata/properties" ma:root="true" ma:fieldsID="ae13a4600d56dd4d917937c2caf43faa">
     <xsd:element name="properties">
@@ -44643,27 +44668,26 @@
 </ct:contentTypeSchema>
 </file>
 
+<file path=customXml/item2.xml><?xml version="1.0" encoding="utf-8"?>
+<p:properties xmlns:p="http://schemas.microsoft.com/office/2006/metadata/properties" xmlns:xsi="http://www.w3.org/2001/XMLSchema-instance">
+  <documentManagement/>
+</p:properties>
+</file>
+
+<file path=customXml/item3.xml><?xml version="1.0" encoding="utf-8"?>
+<?mso-contentType ?>
+<FormTemplates xmlns="http://schemas.microsoft.com/sharepoint/v3/contenttype/forms">
+  <Display>DocumentLibraryForm</Display>
+  <Edit>DocumentLibraryForm</Edit>
+  <New>DocumentLibraryForm</New>
+</FormTemplates>
+</file>
+
 <file path=customXml/item4.xml><?xml version="1.0" encoding="utf-8"?>
 <b:Sources xmlns:b="http://schemas.openxmlformats.org/officeDocument/2006/bibliography" xmlns="http://schemas.openxmlformats.org/officeDocument/2006/bibliography" SelectedStyle="\APA.XSL" StyleName="APA"/>
 </file>
 
 <file path=customXml/itemProps1.xml><?xml version="1.0" encoding="utf-8"?>
-<ds:datastoreItem xmlns:ds="http://schemas.openxmlformats.org/officeDocument/2006/customXml" ds:itemID="{83EF146E-F07E-4DAF-868E-E7570F299589}">
-  <ds:schemaRefs>
-    <ds:schemaRef ds:uri="http://schemas.microsoft.com/sharepoint/v3/contenttype/forms"/>
-  </ds:schemaRefs>
-</ds:datastoreItem>
-</file>
-
-<file path=customXml/itemProps2.xml><?xml version="1.0" encoding="utf-8"?>
-<ds:datastoreItem xmlns:ds="http://schemas.openxmlformats.org/officeDocument/2006/customXml" ds:itemID="{0AE57B9D-8C16-45F3-AE78-7FB156FBB563}">
-  <ds:schemaRefs>
-    <ds:schemaRef ds:uri="http://schemas.microsoft.com/office/2006/metadata/properties"/>
-  </ds:schemaRefs>
-</ds:datastoreItem>
-</file>
-
-<file path=customXml/itemProps3.xml><?xml version="1.0" encoding="utf-8"?>
 <ds:datastoreItem xmlns:ds="http://schemas.openxmlformats.org/officeDocument/2006/customXml" ds:itemID="{D1643F40-8D7C-4896-B94A-16134353C1F5}">
   <ds:schemaRefs>
     <ds:schemaRef ds:uri="http://schemas.microsoft.com/office/2006/metadata/contentType"/>
@@ -44678,8 +44702,24 @@
 </ds:datastoreItem>
 </file>
 
+<file path=customXml/itemProps2.xml><?xml version="1.0" encoding="utf-8"?>
+<ds:datastoreItem xmlns:ds="http://schemas.openxmlformats.org/officeDocument/2006/customXml" ds:itemID="{0AE57B9D-8C16-45F3-AE78-7FB156FBB563}">
+  <ds:schemaRefs>
+    <ds:schemaRef ds:uri="http://schemas.microsoft.com/office/2006/metadata/properties"/>
+  </ds:schemaRefs>
+</ds:datastoreItem>
+</file>
+
+<file path=customXml/itemProps3.xml><?xml version="1.0" encoding="utf-8"?>
+<ds:datastoreItem xmlns:ds="http://schemas.openxmlformats.org/officeDocument/2006/customXml" ds:itemID="{83EF146E-F07E-4DAF-868E-E7570F299589}">
+  <ds:schemaRefs>
+    <ds:schemaRef ds:uri="http://schemas.microsoft.com/sharepoint/v3/contenttype/forms"/>
+  </ds:schemaRefs>
+</ds:datastoreItem>
+</file>
+
 <file path=customXml/itemProps4.xml><?xml version="1.0" encoding="utf-8"?>
-<ds:datastoreItem xmlns:ds="http://schemas.openxmlformats.org/officeDocument/2006/customXml" ds:itemID="{348D212A-6CFA-4A85-893F-60F829D03B75}">
+<ds:datastoreItem xmlns:ds="http://schemas.openxmlformats.org/officeDocument/2006/customXml" ds:itemID="{3DA713DA-BA66-456A-986D-B2864015D2CE}">
   <ds:schemaRefs>
     <ds:schemaRef ds:uri="http://schemas.openxmlformats.org/officeDocument/2006/bibliography"/>
   </ds:schemaRefs>

</xml_diff>

<commit_message>
Avanzando en la documentacion. 80% diagramas de actividad hechos
</commit_message>
<xml_diff>
--- a/documentacion/Documentacion_final/04 1 Documento_Casos_de_USO v1.1.docx
+++ b/documentacion/Documentacion_final/04 1 Documento_Casos_de_USO v1.1.docx
@@ -5696,7 +5696,21 @@
             <w:rStyle w:val="Hipervnculo"/>
             <w:noProof/>
           </w:rPr>
-          <w:t>DESCRIPCIÓN CASO DE USO: [cdu-07]  - listado de exploraciones</w:t>
+          <w:t>DESCRIPCIÓN CASO DE USO: [cdu-07]  - listad</w:t>
+        </w:r>
+        <w:r>
+          <w:rPr>
+            <w:rStyle w:val="Hipervnculo"/>
+            <w:noProof/>
+          </w:rPr>
+          <w:t>o</w:t>
+        </w:r>
+        <w:r>
+          <w:rPr>
+            <w:rStyle w:val="Hipervnculo"/>
+            <w:noProof/>
+          </w:rPr>
+          <w:t xml:space="preserve"> de exploraciones</w:t>
         </w:r>
         <w:r>
           <w:rPr>
@@ -26716,10 +26730,7 @@
     <w:p/>
     <w:p/>
     <w:p/>
-    <w:p>
-      <w:bookmarkStart w:id="124" w:name="_GoBack"/>
-      <w:bookmarkEnd w:id="124"/>
-    </w:p>
+    <w:p/>
     <w:p/>
     <w:p/>
     <w:p>
@@ -26741,7 +26752,7 @@
         <w:lastRenderedPageBreak/>
         <w:t xml:space="preserve"> </w:t>
       </w:r>
-      <w:bookmarkStart w:id="125" w:name="_Toc386486029"/>
+      <w:bookmarkStart w:id="124" w:name="_Toc386486029"/>
       <w:r>
         <w:rPr>
           <w:rFonts w:asciiTheme="minorHAnsi" w:hAnsiTheme="minorHAnsi"/>
@@ -26750,7 +26761,7 @@
         </w:rPr>
         <w:t>DESCRIPCIÓN CASO DE USO: [cdu-10]  - listado de videos</w:t>
       </w:r>
-      <w:bookmarkEnd w:id="125"/>
+      <w:bookmarkEnd w:id="124"/>
     </w:p>
     <w:p>
       <w:pPr>
@@ -26764,7 +26775,7 @@
           <w:szCs w:val="28"/>
         </w:rPr>
       </w:pPr>
-      <w:bookmarkStart w:id="126" w:name="_Toc386486030"/>
+      <w:bookmarkStart w:id="125" w:name="_Toc386486030"/>
       <w:r>
         <w:rPr>
           <w:rFonts w:asciiTheme="minorHAnsi" w:hAnsiTheme="minorHAnsi"/>
@@ -26776,7 +26787,7 @@
         </w:rPr>
         <w:t>Tabla resumen</w:t>
       </w:r>
-      <w:bookmarkEnd w:id="126"/>
+      <w:bookmarkEnd w:id="125"/>
     </w:p>
     <w:p>
       <w:pPr>
@@ -27149,7 +27160,7 @@
           <w:szCs w:val="28"/>
         </w:rPr>
       </w:pPr>
-      <w:bookmarkStart w:id="127" w:name="_Toc386486031"/>
+      <w:bookmarkStart w:id="126" w:name="_Toc386486031"/>
       <w:r>
         <w:rPr>
           <w:rFonts w:asciiTheme="minorHAnsi" w:hAnsiTheme="minorHAnsi"/>
@@ -27161,7 +27172,7 @@
         </w:rPr>
         <w:t>Actores</w:t>
       </w:r>
-      <w:bookmarkEnd w:id="127"/>
+      <w:bookmarkEnd w:id="126"/>
     </w:p>
     <w:p>
       <w:pPr>
@@ -27193,7 +27204,7 @@
           <w:szCs w:val="28"/>
         </w:rPr>
       </w:pPr>
-      <w:bookmarkStart w:id="128" w:name="_Toc386486032"/>
+      <w:bookmarkStart w:id="127" w:name="_Toc386486032"/>
       <w:r>
         <w:rPr>
           <w:rFonts w:asciiTheme="minorHAnsi" w:hAnsiTheme="minorHAnsi"/>
@@ -27205,7 +27216,7 @@
         </w:rPr>
         <w:t>Secuencia de flujos entre los actores y el sistema.</w:t>
       </w:r>
-      <w:bookmarkEnd w:id="128"/>
+      <w:bookmarkEnd w:id="127"/>
     </w:p>
     <w:tbl>
       <w:tblPr>
@@ -27398,7 +27409,7 @@
           <w:szCs w:val="28"/>
         </w:rPr>
       </w:pPr>
-      <w:bookmarkStart w:id="129" w:name="_Toc386486033"/>
+      <w:bookmarkStart w:id="128" w:name="_Toc386486033"/>
       <w:r>
         <w:rPr>
           <w:rFonts w:asciiTheme="minorHAnsi" w:hAnsiTheme="minorHAnsi"/>
@@ -27410,7 +27421,7 @@
         </w:rPr>
         <w:t>Extensiones</w:t>
       </w:r>
-      <w:bookmarkEnd w:id="129"/>
+      <w:bookmarkEnd w:id="128"/>
     </w:p>
     <w:p>
       <w:pPr>
@@ -27469,7 +27480,7 @@
         </w:rPr>
         <w:t xml:space="preserve"> </w:t>
       </w:r>
-      <w:bookmarkStart w:id="130" w:name="_Toc386486034"/>
+      <w:bookmarkStart w:id="129" w:name="_Toc386486034"/>
       <w:r>
         <w:rPr>
           <w:rFonts w:asciiTheme="minorHAnsi" w:hAnsiTheme="minorHAnsi"/>
@@ -27478,7 +27489,7 @@
         </w:rPr>
         <w:t>DESCRIPCIÓN CASO DE USO: [cdu-11]  - alta de video</w:t>
       </w:r>
-      <w:bookmarkEnd w:id="130"/>
+      <w:bookmarkEnd w:id="129"/>
     </w:p>
     <w:p>
       <w:pPr>
@@ -27492,7 +27503,7 @@
           <w:szCs w:val="28"/>
         </w:rPr>
       </w:pPr>
-      <w:bookmarkStart w:id="131" w:name="_Toc386486035"/>
+      <w:bookmarkStart w:id="130" w:name="_Toc386486035"/>
       <w:r>
         <w:rPr>
           <w:rFonts w:asciiTheme="minorHAnsi" w:hAnsiTheme="minorHAnsi"/>
@@ -27504,7 +27515,7 @@
         </w:rPr>
         <w:t>Tabla resumen</w:t>
       </w:r>
-      <w:bookmarkEnd w:id="131"/>
+      <w:bookmarkEnd w:id="130"/>
     </w:p>
     <w:p>
       <w:pPr>
@@ -27828,7 +27839,13 @@
               <w:rPr>
                 <w:rFonts w:ascii="Calibri" w:hAnsi="Calibri"/>
               </w:rPr>
-              <w:t>Video asociado a la exploración</w:t>
+              <w:t>Nuevo video</w:t>
+            </w:r>
+            <w:r>
+              <w:rPr>
+                <w:rFonts w:ascii="Calibri" w:hAnsi="Calibri"/>
+              </w:rPr>
+              <w:t xml:space="preserve"> asociado a la exploración</w:t>
             </w:r>
           </w:p>
         </w:tc>
@@ -27863,7 +27880,7 @@
           <w:szCs w:val="28"/>
         </w:rPr>
       </w:pPr>
-      <w:bookmarkStart w:id="132" w:name="_Toc386486036"/>
+      <w:bookmarkStart w:id="131" w:name="_Toc386486036"/>
       <w:r>
         <w:rPr>
           <w:rFonts w:asciiTheme="minorHAnsi" w:hAnsiTheme="minorHAnsi"/>
@@ -27875,7 +27892,7 @@
         </w:rPr>
         <w:t>Actores</w:t>
       </w:r>
-      <w:bookmarkEnd w:id="132"/>
+      <w:bookmarkEnd w:id="131"/>
     </w:p>
     <w:p>
       <w:pPr>
@@ -27907,7 +27924,7 @@
           <w:szCs w:val="28"/>
         </w:rPr>
       </w:pPr>
-      <w:bookmarkStart w:id="133" w:name="_Toc386486037"/>
+      <w:bookmarkStart w:id="132" w:name="_Toc386486037"/>
       <w:r>
         <w:rPr>
           <w:rFonts w:asciiTheme="minorHAnsi" w:hAnsiTheme="minorHAnsi"/>
@@ -27919,7 +27936,7 @@
         </w:rPr>
         <w:t>Secuencia de flujos entre los actores y el sistema.</w:t>
       </w:r>
-      <w:bookmarkEnd w:id="133"/>
+      <w:bookmarkEnd w:id="132"/>
     </w:p>
     <w:tbl>
       <w:tblPr>
@@ -28156,7 +28173,33 @@
                 <w:sz w:val="22"/>
                 <w:szCs w:val="22"/>
               </w:rPr>
-              <w:t xml:space="preserve">3.1. El usuario pulsa el botón de “Volver” </w:t>
+              <w:t>3.1. El usuario pulsa el botón de “Volver</w:t>
+            </w:r>
+            <w:proofErr w:type="gramStart"/>
+            <w:r>
+              <w:rPr>
+                <w:rFonts w:asciiTheme="minorHAnsi" w:hAnsiTheme="minorHAnsi"/>
+                <w:sz w:val="22"/>
+                <w:szCs w:val="22"/>
+              </w:rPr>
+              <w:t xml:space="preserve">” </w:t>
+            </w:r>
+            <w:r>
+              <w:rPr>
+                <w:rFonts w:asciiTheme="minorHAnsi" w:hAnsiTheme="minorHAnsi"/>
+                <w:sz w:val="22"/>
+                <w:szCs w:val="22"/>
+              </w:rPr>
+              <w:t>.</w:t>
+            </w:r>
+            <w:proofErr w:type="gramEnd"/>
+            <w:r>
+              <w:rPr>
+                <w:rFonts w:asciiTheme="minorHAnsi" w:hAnsiTheme="minorHAnsi"/>
+                <w:sz w:val="22"/>
+                <w:szCs w:val="22"/>
+              </w:rPr>
+              <w:t xml:space="preserve"> Se termina el caso de uso.</w:t>
             </w:r>
           </w:p>
         </w:tc>
@@ -28378,6 +28421,14 @@
                 <w:szCs w:val="22"/>
               </w:rPr>
             </w:pPr>
+            <w:r>
+              <w:rPr>
+                <w:rFonts w:asciiTheme="minorHAnsi" w:hAnsiTheme="minorHAnsi"/>
+                <w:sz w:val="22"/>
+                <w:szCs w:val="22"/>
+              </w:rPr>
+              <w:t>7.1 Se ha producido un error al guardar el video</w:t>
+            </w:r>
           </w:p>
         </w:tc>
       </w:tr>
@@ -28399,7 +28450,7 @@
           <w:szCs w:val="28"/>
         </w:rPr>
       </w:pPr>
-      <w:bookmarkStart w:id="134" w:name="_Toc386486038"/>
+      <w:bookmarkStart w:id="133" w:name="_Toc386486038"/>
       <w:r>
         <w:rPr>
           <w:rFonts w:asciiTheme="minorHAnsi" w:hAnsiTheme="minorHAnsi"/>
@@ -28409,9 +28460,10 @@
           <w:sz w:val="28"/>
           <w:szCs w:val="28"/>
         </w:rPr>
+        <w:lastRenderedPageBreak/>
         <w:t>Extensiones</w:t>
       </w:r>
-      <w:bookmarkEnd w:id="134"/>
+      <w:bookmarkEnd w:id="133"/>
     </w:p>
     <w:p>
       <w:pPr>
@@ -28441,27 +28493,6 @@
         </w:rPr>
       </w:pPr>
     </w:p>
-    <w:p>
-      <w:pPr>
-        <w:pStyle w:val="Paragraph"/>
-        <w:rPr>
-          <w:rFonts w:asciiTheme="minorHAnsi" w:hAnsiTheme="minorHAnsi"/>
-          <w:sz w:val="22"/>
-          <w:szCs w:val="22"/>
-        </w:rPr>
-      </w:pPr>
-    </w:p>
-    <w:p>
-      <w:pPr>
-        <w:pStyle w:val="Paragraph"/>
-        <w:rPr>
-          <w:rFonts w:asciiTheme="minorHAnsi" w:hAnsiTheme="minorHAnsi"/>
-          <w:sz w:val="22"/>
-          <w:szCs w:val="22"/>
-        </w:rPr>
-      </w:pPr>
-    </w:p>
-    <w:p/>
     <w:p/>
     <w:p>
       <w:pPr>
@@ -28481,7 +28512,7 @@
         </w:rPr>
         <w:t xml:space="preserve"> </w:t>
       </w:r>
-      <w:bookmarkStart w:id="135" w:name="_Toc386486039"/>
+      <w:bookmarkStart w:id="134" w:name="_Toc386486039"/>
       <w:r>
         <w:rPr>
           <w:rFonts w:asciiTheme="minorHAnsi" w:hAnsiTheme="minorHAnsi"/>
@@ -28490,7 +28521,7 @@
         </w:rPr>
         <w:t>DESCRIPCIÓN CASO DE USO: [cdu-12]  - detalle de video</w:t>
       </w:r>
-      <w:bookmarkEnd w:id="135"/>
+      <w:bookmarkEnd w:id="134"/>
     </w:p>
     <w:p>
       <w:pPr>
@@ -28504,7 +28535,7 @@
           <w:szCs w:val="28"/>
         </w:rPr>
       </w:pPr>
-      <w:bookmarkStart w:id="136" w:name="_Toc386486040"/>
+      <w:bookmarkStart w:id="135" w:name="_Toc386486040"/>
       <w:r>
         <w:rPr>
           <w:rFonts w:asciiTheme="minorHAnsi" w:hAnsiTheme="minorHAnsi"/>
@@ -28516,7 +28547,7 @@
         </w:rPr>
         <w:t>Tabla resumen</w:t>
       </w:r>
-      <w:bookmarkEnd w:id="136"/>
+      <w:bookmarkEnd w:id="135"/>
     </w:p>
     <w:p>
       <w:pPr>
@@ -28885,7 +28916,7 @@
           <w:szCs w:val="28"/>
         </w:rPr>
       </w:pPr>
-      <w:bookmarkStart w:id="137" w:name="_Toc386486041"/>
+      <w:bookmarkStart w:id="136" w:name="_Toc386486041"/>
       <w:r>
         <w:rPr>
           <w:rFonts w:asciiTheme="minorHAnsi" w:hAnsiTheme="minorHAnsi"/>
@@ -28897,7 +28928,7 @@
         </w:rPr>
         <w:t>Actores</w:t>
       </w:r>
-      <w:bookmarkEnd w:id="137"/>
+      <w:bookmarkEnd w:id="136"/>
     </w:p>
     <w:p>
       <w:pPr>
@@ -28929,7 +28960,7 @@
           <w:szCs w:val="28"/>
         </w:rPr>
       </w:pPr>
-      <w:bookmarkStart w:id="138" w:name="_Toc386486042"/>
+      <w:bookmarkStart w:id="137" w:name="_Toc386486042"/>
       <w:r>
         <w:rPr>
           <w:rFonts w:asciiTheme="minorHAnsi" w:hAnsiTheme="minorHAnsi"/>
@@ -28941,7 +28972,7 @@
         </w:rPr>
         <w:t>Secuencia de flujos entre los actores y el sistema.</w:t>
       </w:r>
-      <w:bookmarkEnd w:id="138"/>
+      <w:bookmarkEnd w:id="137"/>
     </w:p>
     <w:tbl>
       <w:tblPr>
@@ -29227,7 +29258,7 @@
           <w:szCs w:val="28"/>
         </w:rPr>
       </w:pPr>
-      <w:bookmarkStart w:id="139" w:name="_Toc386486043"/>
+      <w:bookmarkStart w:id="138" w:name="_Toc386486043"/>
       <w:r>
         <w:rPr>
           <w:rFonts w:asciiTheme="minorHAnsi" w:hAnsiTheme="minorHAnsi"/>
@@ -29239,7 +29270,7 @@
         </w:rPr>
         <w:t>Extensiones</w:t>
       </w:r>
-      <w:bookmarkEnd w:id="139"/>
+      <w:bookmarkEnd w:id="138"/>
     </w:p>
     <w:p>
       <w:pPr>
@@ -29280,9 +29311,6 @@
     <w:p/>
     <w:p/>
     <w:p/>
-    <w:p/>
-    <w:p/>
-    <w:p/>
     <w:p>
       <w:pPr>
         <w:pStyle w:val="Ttulo2"/>
@@ -29301,7 +29329,7 @@
         </w:rPr>
         <w:t xml:space="preserve"> </w:t>
       </w:r>
-      <w:bookmarkStart w:id="140" w:name="_Toc386486044"/>
+      <w:bookmarkStart w:id="139" w:name="_Toc386486044"/>
       <w:r>
         <w:rPr>
           <w:rFonts w:asciiTheme="minorHAnsi" w:hAnsiTheme="minorHAnsi"/>
@@ -29310,7 +29338,7 @@
         </w:rPr>
         <w:t>DESCRIPCIÓN CASO DE USO: [cdu-13]  - visualizar video</w:t>
       </w:r>
-      <w:bookmarkEnd w:id="140"/>
+      <w:bookmarkEnd w:id="139"/>
     </w:p>
     <w:p>
       <w:pPr>
@@ -29324,7 +29352,7 @@
           <w:szCs w:val="28"/>
         </w:rPr>
       </w:pPr>
-      <w:bookmarkStart w:id="141" w:name="_Toc386486045"/>
+      <w:bookmarkStart w:id="140" w:name="_Toc386486045"/>
       <w:r>
         <w:rPr>
           <w:rFonts w:asciiTheme="minorHAnsi" w:hAnsiTheme="minorHAnsi"/>
@@ -29336,7 +29364,7 @@
         </w:rPr>
         <w:t>Tabla resumen</w:t>
       </w:r>
-      <w:bookmarkEnd w:id="141"/>
+      <w:bookmarkEnd w:id="140"/>
     </w:p>
     <w:p>
       <w:pPr>
@@ -29701,7 +29729,7 @@
           <w:szCs w:val="28"/>
         </w:rPr>
       </w:pPr>
-      <w:bookmarkStart w:id="142" w:name="_Toc386486046"/>
+      <w:bookmarkStart w:id="141" w:name="_Toc386486046"/>
       <w:r>
         <w:rPr>
           <w:rFonts w:asciiTheme="minorHAnsi" w:hAnsiTheme="minorHAnsi"/>
@@ -29713,7 +29741,7 @@
         </w:rPr>
         <w:t>Actores</w:t>
       </w:r>
-      <w:bookmarkEnd w:id="142"/>
+      <w:bookmarkEnd w:id="141"/>
     </w:p>
     <w:p>
       <w:pPr>
@@ -29745,7 +29773,7 @@
           <w:szCs w:val="28"/>
         </w:rPr>
       </w:pPr>
-      <w:bookmarkStart w:id="143" w:name="_Toc386486047"/>
+      <w:bookmarkStart w:id="142" w:name="_Toc386486047"/>
       <w:r>
         <w:rPr>
           <w:rFonts w:asciiTheme="minorHAnsi" w:hAnsiTheme="minorHAnsi"/>
@@ -29757,7 +29785,7 @@
         </w:rPr>
         <w:t>Secuencia de flujos entre los actores y el sistema.</w:t>
       </w:r>
-      <w:bookmarkEnd w:id="143"/>
+      <w:bookmarkEnd w:id="142"/>
     </w:p>
     <w:tbl>
       <w:tblPr>
@@ -30011,7 +30039,7 @@
           <w:szCs w:val="28"/>
         </w:rPr>
       </w:pPr>
-      <w:bookmarkStart w:id="144" w:name="_Toc386486048"/>
+      <w:bookmarkStart w:id="143" w:name="_Toc386486048"/>
       <w:r>
         <w:rPr>
           <w:rFonts w:asciiTheme="minorHAnsi" w:hAnsiTheme="minorHAnsi"/>
@@ -30023,7 +30051,7 @@
         </w:rPr>
         <w:t>Extensiones</w:t>
       </w:r>
-      <w:bookmarkEnd w:id="144"/>
+      <w:bookmarkEnd w:id="143"/>
     </w:p>
     <w:p>
       <w:pPr>
@@ -30076,7 +30104,7 @@
         </w:rPr>
         <w:t xml:space="preserve"> </w:t>
       </w:r>
-      <w:bookmarkStart w:id="145" w:name="_Toc386486049"/>
+      <w:bookmarkStart w:id="144" w:name="_Toc386486049"/>
       <w:r>
         <w:rPr>
           <w:rFonts w:asciiTheme="minorHAnsi" w:hAnsiTheme="minorHAnsi"/>
@@ -30085,7 +30113,7 @@
         </w:rPr>
         <w:t>DESCRIPCIÓN CASO DE USO: [cdu-14]  - listado de gráficas</w:t>
       </w:r>
-      <w:bookmarkEnd w:id="145"/>
+      <w:bookmarkEnd w:id="144"/>
     </w:p>
     <w:p>
       <w:pPr>
@@ -30099,7 +30127,7 @@
           <w:szCs w:val="28"/>
         </w:rPr>
       </w:pPr>
-      <w:bookmarkStart w:id="146" w:name="_Toc386486050"/>
+      <w:bookmarkStart w:id="145" w:name="_Toc386486050"/>
       <w:r>
         <w:rPr>
           <w:rFonts w:asciiTheme="minorHAnsi" w:hAnsiTheme="minorHAnsi"/>
@@ -30111,7 +30139,7 @@
         </w:rPr>
         <w:t>Tabla resumen</w:t>
       </w:r>
-      <w:bookmarkEnd w:id="146"/>
+      <w:bookmarkEnd w:id="145"/>
     </w:p>
     <w:p>
       <w:pPr>
@@ -30177,17 +30205,15 @@
                 <w:rFonts w:ascii="Calibri" w:hAnsi="Calibri"/>
                 <w:b/>
               </w:rPr>
-              <w:t xml:space="preserve">Listado de </w:t>
-            </w:r>
-            <w:proofErr w:type="spellStart"/>
-            <w:r>
-              <w:rPr>
-                <w:rFonts w:ascii="Calibri" w:hAnsi="Calibri"/>
-                <w:b/>
-              </w:rPr>
-              <w:t>graáficas</w:t>
-            </w:r>
-            <w:proofErr w:type="spellEnd"/>
+              <w:t>Listado de gr</w:t>
+            </w:r>
+            <w:r>
+              <w:rPr>
+                <w:rFonts w:ascii="Calibri" w:hAnsi="Calibri"/>
+                <w:b/>
+              </w:rPr>
+              <w:t>áficas</w:t>
+            </w:r>
           </w:p>
         </w:tc>
       </w:tr>
@@ -30404,6 +30430,12 @@
               <w:t>exploracion</w:t>
             </w:r>
             <w:proofErr w:type="spellEnd"/>
+            <w:r>
+              <w:rPr>
+                <w:rFonts w:ascii="Calibri" w:hAnsi="Calibri"/>
+              </w:rPr>
+              <w:t xml:space="preserve"> y el caso de uso listado de gráficas </w:t>
+            </w:r>
           </w:p>
         </w:tc>
       </w:tr>
@@ -30493,7 +30525,7 @@
           <w:szCs w:val="28"/>
         </w:rPr>
       </w:pPr>
-      <w:bookmarkStart w:id="147" w:name="_Toc386486051"/>
+      <w:bookmarkStart w:id="146" w:name="_Toc386486051"/>
       <w:r>
         <w:rPr>
           <w:rFonts w:asciiTheme="minorHAnsi" w:hAnsiTheme="minorHAnsi"/>
@@ -30505,7 +30537,7 @@
         </w:rPr>
         <w:t>Actores</w:t>
       </w:r>
-      <w:bookmarkEnd w:id="147"/>
+      <w:bookmarkEnd w:id="146"/>
     </w:p>
     <w:p>
       <w:pPr>
@@ -30537,7 +30569,7 @@
           <w:szCs w:val="28"/>
         </w:rPr>
       </w:pPr>
-      <w:bookmarkStart w:id="148" w:name="_Toc386486052"/>
+      <w:bookmarkStart w:id="147" w:name="_Toc386486052"/>
       <w:r>
         <w:rPr>
           <w:rFonts w:asciiTheme="minorHAnsi" w:hAnsiTheme="minorHAnsi"/>
@@ -30549,7 +30581,7 @@
         </w:rPr>
         <w:t>Secuencia de flujos entre los actores y el sistema.</w:t>
       </w:r>
-      <w:bookmarkEnd w:id="148"/>
+      <w:bookmarkEnd w:id="147"/>
     </w:p>
     <w:tbl>
       <w:tblPr>
@@ -30742,7 +30774,7 @@
           <w:szCs w:val="28"/>
         </w:rPr>
       </w:pPr>
-      <w:bookmarkStart w:id="149" w:name="_Toc386486053"/>
+      <w:bookmarkStart w:id="148" w:name="_Toc386486053"/>
       <w:r>
         <w:rPr>
           <w:rFonts w:asciiTheme="minorHAnsi" w:hAnsiTheme="minorHAnsi"/>
@@ -30754,7 +30786,7 @@
         </w:rPr>
         <w:t>Extensiones</w:t>
       </w:r>
-      <w:bookmarkEnd w:id="149"/>
+      <w:bookmarkEnd w:id="148"/>
     </w:p>
     <w:p>
       <w:pPr>
@@ -30805,9 +30837,10 @@
           <w:sz w:val="32"/>
           <w:szCs w:val="32"/>
         </w:rPr>
+        <w:lastRenderedPageBreak/>
         <w:t xml:space="preserve"> </w:t>
       </w:r>
-      <w:bookmarkStart w:id="150" w:name="_Toc386486054"/>
+      <w:bookmarkStart w:id="149" w:name="_Toc386486054"/>
       <w:r>
         <w:rPr>
           <w:rFonts w:asciiTheme="minorHAnsi" w:hAnsiTheme="minorHAnsi"/>
@@ -30816,7 +30849,7 @@
         </w:rPr>
         <w:t>DESCRIPCIÓN CASO DE USO: [cdu-15]  - visualizar gráfica</w:t>
       </w:r>
-      <w:bookmarkEnd w:id="150"/>
+      <w:bookmarkEnd w:id="149"/>
     </w:p>
     <w:p>
       <w:pPr>
@@ -30830,7 +30863,7 @@
           <w:szCs w:val="28"/>
         </w:rPr>
       </w:pPr>
-      <w:bookmarkStart w:id="151" w:name="_Toc386486055"/>
+      <w:bookmarkStart w:id="150" w:name="_Toc386486055"/>
       <w:r>
         <w:rPr>
           <w:rFonts w:asciiTheme="minorHAnsi" w:hAnsiTheme="minorHAnsi"/>
@@ -30842,7 +30875,7 @@
         </w:rPr>
         <w:t>Tabla resumen</w:t>
       </w:r>
-      <w:bookmarkEnd w:id="151"/>
+      <w:bookmarkEnd w:id="150"/>
     </w:p>
     <w:p>
       <w:pPr>
@@ -31213,7 +31246,7 @@
           <w:szCs w:val="28"/>
         </w:rPr>
       </w:pPr>
-      <w:bookmarkStart w:id="152" w:name="_Toc386486056"/>
+      <w:bookmarkStart w:id="151" w:name="_Toc386486056"/>
       <w:r>
         <w:rPr>
           <w:rFonts w:asciiTheme="minorHAnsi" w:hAnsiTheme="minorHAnsi"/>
@@ -31225,7 +31258,7 @@
         </w:rPr>
         <w:t>Actores</w:t>
       </w:r>
-      <w:bookmarkEnd w:id="152"/>
+      <w:bookmarkEnd w:id="151"/>
     </w:p>
     <w:p>
       <w:pPr>
@@ -31257,7 +31290,7 @@
           <w:szCs w:val="28"/>
         </w:rPr>
       </w:pPr>
-      <w:bookmarkStart w:id="153" w:name="_Toc386486057"/>
+      <w:bookmarkStart w:id="152" w:name="_Toc386486057"/>
       <w:r>
         <w:rPr>
           <w:rFonts w:asciiTheme="minorHAnsi" w:hAnsiTheme="minorHAnsi"/>
@@ -31269,7 +31302,7 @@
         </w:rPr>
         <w:t>Secuencia de flujos entre los actores y el sistema.</w:t>
       </w:r>
-      <w:bookmarkEnd w:id="153"/>
+      <w:bookmarkEnd w:id="152"/>
     </w:p>
     <w:tbl>
       <w:tblPr>
@@ -31529,7 +31562,7 @@
           <w:szCs w:val="28"/>
         </w:rPr>
       </w:pPr>
-      <w:bookmarkStart w:id="154" w:name="_Toc386486058"/>
+      <w:bookmarkStart w:id="153" w:name="_Toc386486058"/>
       <w:r>
         <w:rPr>
           <w:rFonts w:asciiTheme="minorHAnsi" w:hAnsiTheme="minorHAnsi"/>
@@ -31541,7 +31574,7 @@
         </w:rPr>
         <w:t>Extensiones</w:t>
       </w:r>
-      <w:bookmarkEnd w:id="154"/>
+      <w:bookmarkEnd w:id="153"/>
     </w:p>
     <w:p>
       <w:pPr>
@@ -31594,9 +31627,10 @@
           <w:sz w:val="32"/>
           <w:szCs w:val="32"/>
         </w:rPr>
+        <w:lastRenderedPageBreak/>
         <w:t xml:space="preserve"> </w:t>
       </w:r>
-      <w:bookmarkStart w:id="155" w:name="_Toc386486059"/>
+      <w:bookmarkStart w:id="154" w:name="_Toc386486059"/>
       <w:r>
         <w:rPr>
           <w:rFonts w:asciiTheme="minorHAnsi" w:hAnsiTheme="minorHAnsi"/>
@@ -31614,7 +31648,7 @@
         </w:rPr>
         <w:t>faqs</w:t>
       </w:r>
-      <w:bookmarkEnd w:id="155"/>
+      <w:bookmarkEnd w:id="154"/>
       <w:proofErr w:type="spellEnd"/>
     </w:p>
     <w:p>
@@ -31629,7 +31663,7 @@
           <w:szCs w:val="28"/>
         </w:rPr>
       </w:pPr>
-      <w:bookmarkStart w:id="156" w:name="_Toc386486060"/>
+      <w:bookmarkStart w:id="155" w:name="_Toc386486060"/>
       <w:r>
         <w:rPr>
           <w:rFonts w:asciiTheme="minorHAnsi" w:hAnsiTheme="minorHAnsi"/>
@@ -31641,7 +31675,7 @@
         </w:rPr>
         <w:t>Tabla resumen</w:t>
       </w:r>
-      <w:bookmarkEnd w:id="156"/>
+      <w:bookmarkEnd w:id="155"/>
     </w:p>
     <w:p>
       <w:pPr>
@@ -31974,7 +32008,7 @@
           <w:szCs w:val="28"/>
         </w:rPr>
       </w:pPr>
-      <w:bookmarkStart w:id="157" w:name="_Toc386486061"/>
+      <w:bookmarkStart w:id="156" w:name="_Toc386486061"/>
       <w:r>
         <w:rPr>
           <w:rFonts w:asciiTheme="minorHAnsi" w:hAnsiTheme="minorHAnsi"/>
@@ -31986,7 +32020,7 @@
         </w:rPr>
         <w:t>Actores</w:t>
       </w:r>
-      <w:bookmarkEnd w:id="157"/>
+      <w:bookmarkEnd w:id="156"/>
     </w:p>
     <w:p>
       <w:pPr>
@@ -32018,7 +32052,7 @@
           <w:szCs w:val="28"/>
         </w:rPr>
       </w:pPr>
-      <w:bookmarkStart w:id="158" w:name="_Toc386486062"/>
+      <w:bookmarkStart w:id="157" w:name="_Toc386486062"/>
       <w:r>
         <w:rPr>
           <w:rFonts w:asciiTheme="minorHAnsi" w:hAnsiTheme="minorHAnsi"/>
@@ -32030,7 +32064,7 @@
         </w:rPr>
         <w:t>Secuencia de flujos entre los actores y el sistema.</w:t>
       </w:r>
-      <w:bookmarkEnd w:id="158"/>
+      <w:bookmarkEnd w:id="157"/>
     </w:p>
     <w:tbl>
       <w:tblPr>
@@ -32218,7 +32252,7 @@
           <w:szCs w:val="28"/>
         </w:rPr>
       </w:pPr>
-      <w:bookmarkStart w:id="159" w:name="_Toc386486063"/>
+      <w:bookmarkStart w:id="158" w:name="_Toc386486063"/>
       <w:r>
         <w:rPr>
           <w:rFonts w:asciiTheme="minorHAnsi" w:hAnsiTheme="minorHAnsi"/>
@@ -32230,7 +32264,7 @@
         </w:rPr>
         <w:t>Extensiones</w:t>
       </w:r>
-      <w:bookmarkEnd w:id="159"/>
+      <w:bookmarkEnd w:id="158"/>
     </w:p>
     <w:p>
       <w:pPr>
@@ -32278,13 +32312,14 @@
           <w:szCs w:val="32"/>
         </w:rPr>
       </w:pPr>
-      <w:bookmarkStart w:id="160" w:name="_Toc386486064"/>
+      <w:bookmarkStart w:id="159" w:name="_Toc386486064"/>
       <w:r>
         <w:rPr>
           <w:rFonts w:asciiTheme="minorHAnsi" w:hAnsiTheme="minorHAnsi"/>
           <w:sz w:val="32"/>
           <w:szCs w:val="32"/>
         </w:rPr>
+        <w:lastRenderedPageBreak/>
         <w:t xml:space="preserve">DESCRIPCIÓN CASO DE USO: [cdu-19]  - </w:t>
       </w:r>
       <w:proofErr w:type="spellStart"/>
@@ -32296,7 +32331,7 @@
         </w:rPr>
         <w:t>login_web</w:t>
       </w:r>
-      <w:bookmarkEnd w:id="160"/>
+      <w:bookmarkEnd w:id="159"/>
       <w:proofErr w:type="spellEnd"/>
     </w:p>
     <w:p>
@@ -32311,7 +32346,7 @@
           <w:szCs w:val="28"/>
         </w:rPr>
       </w:pPr>
-      <w:bookmarkStart w:id="161" w:name="_Toc386486065"/>
+      <w:bookmarkStart w:id="160" w:name="_Toc386486065"/>
       <w:r>
         <w:rPr>
           <w:rFonts w:asciiTheme="minorHAnsi" w:hAnsiTheme="minorHAnsi"/>
@@ -32323,7 +32358,7 @@
         </w:rPr>
         <w:t>Tabla resumen</w:t>
       </w:r>
-      <w:bookmarkEnd w:id="161"/>
+      <w:bookmarkEnd w:id="160"/>
     </w:p>
     <w:p>
       <w:pPr>
@@ -32689,7 +32724,7 @@
           <w:szCs w:val="28"/>
         </w:rPr>
       </w:pPr>
-      <w:bookmarkStart w:id="162" w:name="_Toc386486066"/>
+      <w:bookmarkStart w:id="161" w:name="_Toc386486066"/>
       <w:r>
         <w:rPr>
           <w:rFonts w:asciiTheme="minorHAnsi" w:hAnsiTheme="minorHAnsi"/>
@@ -32701,7 +32736,7 @@
         </w:rPr>
         <w:t>Actores</w:t>
       </w:r>
-      <w:bookmarkEnd w:id="162"/>
+      <w:bookmarkEnd w:id="161"/>
     </w:p>
     <w:p>
       <w:pPr>
@@ -32733,7 +32768,7 @@
           <w:szCs w:val="28"/>
         </w:rPr>
       </w:pPr>
-      <w:bookmarkStart w:id="163" w:name="_Toc386486067"/>
+      <w:bookmarkStart w:id="162" w:name="_Toc386486067"/>
       <w:r>
         <w:rPr>
           <w:rFonts w:asciiTheme="minorHAnsi" w:hAnsiTheme="minorHAnsi"/>
@@ -32745,7 +32780,7 @@
         </w:rPr>
         <w:t>Secuencia de flujos entre los actores y el sistema.</w:t>
       </w:r>
-      <w:bookmarkEnd w:id="163"/>
+      <w:bookmarkEnd w:id="162"/>
     </w:p>
     <w:tbl>
       <w:tblPr>
@@ -33012,7 +33047,23 @@
                 <w:sz w:val="22"/>
                 <w:szCs w:val="22"/>
               </w:rPr>
-              <w:t xml:space="preserve">  EL usuario pulsa el botón de inicio otra vez. Se termina el caso de uso</w:t>
+              <w:t xml:space="preserve">  E</w:t>
+            </w:r>
+            <w:r>
+              <w:rPr>
+                <w:rFonts w:asciiTheme="minorHAnsi" w:hAnsiTheme="minorHAnsi"/>
+                <w:sz w:val="22"/>
+                <w:szCs w:val="22"/>
+              </w:rPr>
+              <w:t>l</w:t>
+            </w:r>
+            <w:r>
+              <w:rPr>
+                <w:rFonts w:asciiTheme="minorHAnsi" w:hAnsiTheme="minorHAnsi"/>
+                <w:sz w:val="22"/>
+                <w:szCs w:val="22"/>
+              </w:rPr>
+              <w:t xml:space="preserve"> usuario pulsa el botón de inicio otra vez. Se termina el caso de uso</w:t>
             </w:r>
           </w:p>
         </w:tc>
@@ -33223,7 +33274,7 @@
           <w:szCs w:val="28"/>
         </w:rPr>
       </w:pPr>
-      <w:bookmarkStart w:id="164" w:name="_Toc386486068"/>
+      <w:bookmarkStart w:id="163" w:name="_Toc386486068"/>
       <w:r>
         <w:rPr>
           <w:rFonts w:asciiTheme="minorHAnsi" w:hAnsiTheme="minorHAnsi"/>
@@ -33235,7 +33286,7 @@
         </w:rPr>
         <w:t>Extensiones</w:t>
       </w:r>
-      <w:bookmarkEnd w:id="164"/>
+      <w:bookmarkEnd w:id="163"/>
     </w:p>
     <w:p>
       <w:pPr>
@@ -33289,9 +33340,10 @@
           <w:sz w:val="32"/>
           <w:szCs w:val="32"/>
         </w:rPr>
+        <w:lastRenderedPageBreak/>
         <w:t xml:space="preserve"> </w:t>
       </w:r>
-      <w:bookmarkStart w:id="165" w:name="_Toc386486069"/>
+      <w:bookmarkStart w:id="164" w:name="_Toc386486069"/>
       <w:r>
         <w:rPr>
           <w:rFonts w:asciiTheme="minorHAnsi" w:hAnsiTheme="minorHAnsi"/>
@@ -33333,7 +33385,7 @@
         </w:rPr>
         <w:t>_web</w:t>
       </w:r>
-      <w:bookmarkEnd w:id="165"/>
+      <w:bookmarkEnd w:id="164"/>
       <w:proofErr w:type="spellEnd"/>
     </w:p>
     <w:p>
@@ -33348,7 +33400,7 @@
           <w:szCs w:val="28"/>
         </w:rPr>
       </w:pPr>
-      <w:bookmarkStart w:id="166" w:name="_Toc386486070"/>
+      <w:bookmarkStart w:id="165" w:name="_Toc386486070"/>
       <w:r>
         <w:rPr>
           <w:rFonts w:asciiTheme="minorHAnsi" w:hAnsiTheme="minorHAnsi"/>
@@ -33360,7 +33412,7 @@
         </w:rPr>
         <w:t>Tabla resumen</w:t>
       </w:r>
-      <w:bookmarkEnd w:id="166"/>
+      <w:bookmarkEnd w:id="165"/>
     </w:p>
     <w:p>
       <w:pPr>
@@ -33758,7 +33810,7 @@
           <w:szCs w:val="28"/>
         </w:rPr>
       </w:pPr>
-      <w:bookmarkStart w:id="167" w:name="_Toc386486071"/>
+      <w:bookmarkStart w:id="166" w:name="_Toc386486071"/>
       <w:r>
         <w:rPr>
           <w:rFonts w:asciiTheme="minorHAnsi" w:hAnsiTheme="minorHAnsi"/>
@@ -33770,7 +33822,7 @@
         </w:rPr>
         <w:t>Actores</w:t>
       </w:r>
-      <w:bookmarkEnd w:id="167"/>
+      <w:bookmarkEnd w:id="166"/>
     </w:p>
     <w:p>
       <w:pPr>
@@ -33802,7 +33854,7 @@
           <w:szCs w:val="28"/>
         </w:rPr>
       </w:pPr>
-      <w:bookmarkStart w:id="168" w:name="_Toc386486072"/>
+      <w:bookmarkStart w:id="167" w:name="_Toc386486072"/>
       <w:r>
         <w:rPr>
           <w:rFonts w:asciiTheme="minorHAnsi" w:hAnsiTheme="minorHAnsi"/>
@@ -33814,7 +33866,7 @@
         </w:rPr>
         <w:t>Secuencia de flujos entre los actores y el sistema.</w:t>
       </w:r>
-      <w:bookmarkEnd w:id="168"/>
+      <w:bookmarkEnd w:id="167"/>
     </w:p>
     <w:tbl>
       <w:tblPr>
@@ -34044,7 +34096,7 @@
           <w:szCs w:val="28"/>
         </w:rPr>
       </w:pPr>
-      <w:bookmarkStart w:id="169" w:name="_Toc386486073"/>
+      <w:bookmarkStart w:id="168" w:name="_Toc386486073"/>
       <w:r>
         <w:rPr>
           <w:rFonts w:asciiTheme="minorHAnsi" w:hAnsiTheme="minorHAnsi"/>
@@ -34056,7 +34108,7 @@
         </w:rPr>
         <w:t>Extensiones</w:t>
       </w:r>
-      <w:bookmarkEnd w:id="169"/>
+      <w:bookmarkEnd w:id="168"/>
     </w:p>
     <w:p>
       <w:pPr>
@@ -34114,9 +34166,10 @@
           <w:sz w:val="32"/>
           <w:szCs w:val="32"/>
         </w:rPr>
+        <w:lastRenderedPageBreak/>
         <w:t xml:space="preserve"> </w:t>
       </w:r>
-      <w:bookmarkStart w:id="170" w:name="_Toc386486074"/>
+      <w:bookmarkStart w:id="169" w:name="_Toc386486074"/>
       <w:r>
         <w:rPr>
           <w:rFonts w:asciiTheme="minorHAnsi" w:hAnsiTheme="minorHAnsi"/>
@@ -34125,7 +34178,7 @@
         </w:rPr>
         <w:t>DESCRIPCIÓN CASO DE USO: [cdu-21]  - búsqueda de usuarios</w:t>
       </w:r>
-      <w:bookmarkEnd w:id="170"/>
+      <w:bookmarkEnd w:id="169"/>
     </w:p>
     <w:p>
       <w:pPr>
@@ -34139,7 +34192,7 @@
           <w:szCs w:val="28"/>
         </w:rPr>
       </w:pPr>
-      <w:bookmarkStart w:id="171" w:name="_Toc386486075"/>
+      <w:bookmarkStart w:id="170" w:name="_Toc386486075"/>
       <w:r>
         <w:rPr>
           <w:rFonts w:asciiTheme="minorHAnsi" w:hAnsiTheme="minorHAnsi"/>
@@ -34151,7 +34204,7 @@
         </w:rPr>
         <w:t>Tabla resumen</w:t>
       </w:r>
-      <w:bookmarkEnd w:id="171"/>
+      <w:bookmarkEnd w:id="170"/>
     </w:p>
     <w:p>
       <w:pPr>
@@ -34268,7 +34321,13 @@
               <w:rPr>
                 <w:rFonts w:ascii="Calibri" w:hAnsi="Calibri"/>
               </w:rPr>
-              <w:t>Listado de usuarios con el rol clínico</w:t>
+              <w:t xml:space="preserve">Listado de usuarios con el rol </w:t>
+            </w:r>
+            <w:r>
+              <w:rPr>
+                <w:rFonts w:ascii="Calibri" w:hAnsi="Calibri"/>
+              </w:rPr>
+              <w:t>‘usuario’</w:t>
             </w:r>
           </w:p>
         </w:tc>
@@ -34525,7 +34584,7 @@
           <w:szCs w:val="28"/>
         </w:rPr>
       </w:pPr>
-      <w:bookmarkStart w:id="172" w:name="_Toc386486076"/>
+      <w:bookmarkStart w:id="171" w:name="_Toc386486076"/>
       <w:r>
         <w:rPr>
           <w:rFonts w:asciiTheme="minorHAnsi" w:hAnsiTheme="minorHAnsi"/>
@@ -34537,7 +34596,7 @@
         </w:rPr>
         <w:t>Actores</w:t>
       </w:r>
-      <w:bookmarkEnd w:id="172"/>
+      <w:bookmarkEnd w:id="171"/>
     </w:p>
     <w:p>
       <w:pPr>
@@ -34569,7 +34628,7 @@
           <w:szCs w:val="28"/>
         </w:rPr>
       </w:pPr>
-      <w:bookmarkStart w:id="173" w:name="_Toc386486077"/>
+      <w:bookmarkStart w:id="172" w:name="_Toc386486077"/>
       <w:r>
         <w:rPr>
           <w:rFonts w:asciiTheme="minorHAnsi" w:hAnsiTheme="minorHAnsi"/>
@@ -34581,7 +34640,7 @@
         </w:rPr>
         <w:t>Secuencia de flujos entre los actores y el sistema.</w:t>
       </w:r>
-      <w:bookmarkEnd w:id="173"/>
+      <w:bookmarkEnd w:id="172"/>
     </w:p>
     <w:tbl>
       <w:tblPr>
@@ -34801,7 +34860,7 @@
           <w:szCs w:val="28"/>
         </w:rPr>
       </w:pPr>
-      <w:bookmarkStart w:id="174" w:name="_Toc386486078"/>
+      <w:bookmarkStart w:id="173" w:name="_Toc386486078"/>
       <w:r>
         <w:rPr>
           <w:rFonts w:asciiTheme="minorHAnsi" w:hAnsiTheme="minorHAnsi"/>
@@ -34813,7 +34872,7 @@
         </w:rPr>
         <w:t>Extensiones</w:t>
       </w:r>
-      <w:bookmarkEnd w:id="174"/>
+      <w:bookmarkEnd w:id="173"/>
     </w:p>
     <w:p>
       <w:pPr>
@@ -34870,9 +34929,10 @@
           <w:sz w:val="32"/>
           <w:szCs w:val="32"/>
         </w:rPr>
+        <w:lastRenderedPageBreak/>
         <w:t xml:space="preserve"> </w:t>
       </w:r>
-      <w:bookmarkStart w:id="175" w:name="_Toc386486079"/>
+      <w:bookmarkStart w:id="174" w:name="_Toc386486079"/>
       <w:r>
         <w:rPr>
           <w:rFonts w:asciiTheme="minorHAnsi" w:hAnsiTheme="minorHAnsi"/>
@@ -34889,7 +34949,7 @@
         </w:rPr>
         <w:t xml:space="preserve"> de usuario</w:t>
       </w:r>
-      <w:bookmarkEnd w:id="175"/>
+      <w:bookmarkEnd w:id="174"/>
     </w:p>
     <w:p>
       <w:pPr>
@@ -34903,7 +34963,7 @@
           <w:szCs w:val="28"/>
         </w:rPr>
       </w:pPr>
-      <w:bookmarkStart w:id="176" w:name="_Toc386486080"/>
+      <w:bookmarkStart w:id="175" w:name="_Toc386486080"/>
       <w:r>
         <w:rPr>
           <w:rFonts w:asciiTheme="minorHAnsi" w:hAnsiTheme="minorHAnsi"/>
@@ -34915,7 +34975,7 @@
         </w:rPr>
         <w:t>Tabla resumen</w:t>
       </w:r>
-      <w:bookmarkEnd w:id="176"/>
+      <w:bookmarkEnd w:id="175"/>
     </w:p>
     <w:p>
       <w:pPr>
@@ -35023,7 +35083,13 @@
               <w:rPr>
                 <w:rFonts w:ascii="Calibri" w:hAnsi="Calibri"/>
               </w:rPr>
-              <w:t>Listado de usuarios con el rol clínico</w:t>
+              <w:t xml:space="preserve">Listado de usuarios con el rol </w:t>
+            </w:r>
+            <w:r>
+              <w:rPr>
+                <w:rFonts w:ascii="Calibri" w:hAnsi="Calibri"/>
+              </w:rPr>
+              <w:t>usuario</w:t>
             </w:r>
           </w:p>
         </w:tc>
@@ -35280,7 +35346,7 @@
           <w:szCs w:val="28"/>
         </w:rPr>
       </w:pPr>
-      <w:bookmarkStart w:id="177" w:name="_Toc386486081"/>
+      <w:bookmarkStart w:id="176" w:name="_Toc386486081"/>
       <w:r>
         <w:rPr>
           <w:rFonts w:asciiTheme="minorHAnsi" w:hAnsiTheme="minorHAnsi"/>
@@ -35292,7 +35358,7 @@
         </w:rPr>
         <w:t>Actores</w:t>
       </w:r>
-      <w:bookmarkEnd w:id="177"/>
+      <w:bookmarkEnd w:id="176"/>
     </w:p>
     <w:p>
       <w:pPr>
@@ -35324,7 +35390,7 @@
           <w:szCs w:val="28"/>
         </w:rPr>
       </w:pPr>
-      <w:bookmarkStart w:id="178" w:name="_Toc386486082"/>
+      <w:bookmarkStart w:id="177" w:name="_Toc386486082"/>
       <w:r>
         <w:rPr>
           <w:rFonts w:asciiTheme="minorHAnsi" w:hAnsiTheme="minorHAnsi"/>
@@ -35336,7 +35402,7 @@
         </w:rPr>
         <w:t>Secuencia de flujos entre los actores y el sistema.</w:t>
       </w:r>
-      <w:bookmarkEnd w:id="178"/>
+      <w:bookmarkEnd w:id="177"/>
     </w:p>
     <w:tbl>
       <w:tblPr>
@@ -35646,7 +35712,7 @@
           <w:szCs w:val="28"/>
         </w:rPr>
       </w:pPr>
-      <w:bookmarkStart w:id="179" w:name="_Toc386486083"/>
+      <w:bookmarkStart w:id="178" w:name="_Toc386486083"/>
       <w:r>
         <w:rPr>
           <w:rFonts w:asciiTheme="minorHAnsi" w:hAnsiTheme="minorHAnsi"/>
@@ -35658,7 +35724,7 @@
         </w:rPr>
         <w:t>Extensiones</w:t>
       </w:r>
-      <w:bookmarkEnd w:id="179"/>
+      <w:bookmarkEnd w:id="178"/>
     </w:p>
     <w:p>
       <w:pPr>
@@ -35709,9 +35775,10 @@
           <w:sz w:val="32"/>
           <w:szCs w:val="32"/>
         </w:rPr>
+        <w:lastRenderedPageBreak/>
         <w:t xml:space="preserve"> </w:t>
       </w:r>
-      <w:bookmarkStart w:id="180" w:name="_Toc386486084"/>
+      <w:bookmarkStart w:id="179" w:name="_Toc386486084"/>
       <w:r>
         <w:rPr>
           <w:rFonts w:asciiTheme="minorHAnsi" w:hAnsiTheme="minorHAnsi"/>
@@ -35720,7 +35787,7 @@
         </w:rPr>
         <w:t>DESCRIPCIÓN CASO DE USO: [cdu-23]  - editar usuario</w:t>
       </w:r>
-      <w:bookmarkEnd w:id="180"/>
+      <w:bookmarkEnd w:id="179"/>
     </w:p>
     <w:p>
       <w:pPr>
@@ -35734,7 +35801,7 @@
           <w:szCs w:val="28"/>
         </w:rPr>
       </w:pPr>
-      <w:bookmarkStart w:id="181" w:name="_Toc386486085"/>
+      <w:bookmarkStart w:id="180" w:name="_Toc386486085"/>
       <w:r>
         <w:rPr>
           <w:rFonts w:asciiTheme="minorHAnsi" w:hAnsiTheme="minorHAnsi"/>
@@ -35746,7 +35813,7 @@
         </w:rPr>
         <w:t>Tabla resumen</w:t>
       </w:r>
-      <w:bookmarkEnd w:id="181"/>
+      <w:bookmarkEnd w:id="180"/>
     </w:p>
     <w:p>
       <w:pPr>
@@ -36128,7 +36195,7 @@
           <w:szCs w:val="28"/>
         </w:rPr>
       </w:pPr>
-      <w:bookmarkStart w:id="182" w:name="_Toc386486086"/>
+      <w:bookmarkStart w:id="181" w:name="_Toc386486086"/>
       <w:r>
         <w:rPr>
           <w:rFonts w:asciiTheme="minorHAnsi" w:hAnsiTheme="minorHAnsi"/>
@@ -36140,7 +36207,7 @@
         </w:rPr>
         <w:t>Actores</w:t>
       </w:r>
-      <w:bookmarkEnd w:id="182"/>
+      <w:bookmarkEnd w:id="181"/>
     </w:p>
     <w:p>
       <w:pPr>
@@ -36172,7 +36239,7 @@
           <w:szCs w:val="28"/>
         </w:rPr>
       </w:pPr>
-      <w:bookmarkStart w:id="183" w:name="_Toc386486087"/>
+      <w:bookmarkStart w:id="182" w:name="_Toc386486087"/>
       <w:r>
         <w:rPr>
           <w:rFonts w:asciiTheme="minorHAnsi" w:hAnsiTheme="minorHAnsi"/>
@@ -36184,7 +36251,7 @@
         </w:rPr>
         <w:t>Secuencia de flujos entre los actores y el sistema.</w:t>
       </w:r>
-      <w:bookmarkEnd w:id="183"/>
+      <w:bookmarkEnd w:id="182"/>
     </w:p>
     <w:tbl>
       <w:tblPr>
@@ -36431,6 +36498,16 @@
                 <w:szCs w:val="22"/>
               </w:rPr>
             </w:pPr>
+            <w:r>
+              <w:rPr>
+                <w:rFonts w:asciiTheme="minorHAnsi" w:hAnsiTheme="minorHAnsi"/>
+                <w:sz w:val="22"/>
+                <w:szCs w:val="22"/>
+              </w:rPr>
+              <w:t>3.1 El usuario no modifica ningún dato. Se termina el caso de uso</w:t>
+            </w:r>
+            <w:bookmarkStart w:id="183" w:name="_GoBack"/>
+            <w:bookmarkEnd w:id="183"/>
           </w:p>
         </w:tc>
       </w:tr>
@@ -36605,6 +36682,7 @@
           <w:sz w:val="32"/>
           <w:szCs w:val="32"/>
         </w:rPr>
+        <w:lastRenderedPageBreak/>
         <w:t xml:space="preserve"> </w:t>
       </w:r>
       <w:bookmarkStart w:id="185" w:name="_Toc386486089"/>
@@ -37453,6 +37531,7 @@
           <w:sz w:val="32"/>
           <w:szCs w:val="32"/>
         </w:rPr>
+        <w:lastRenderedPageBreak/>
         <w:t xml:space="preserve"> </w:t>
       </w:r>
       <w:bookmarkStart w:id="190" w:name="_Toc386486094"/>
@@ -38289,7 +38368,6 @@
           <w:sz w:val="28"/>
           <w:szCs w:val="28"/>
         </w:rPr>
-        <w:lastRenderedPageBreak/>
         <w:t>Extensiones</w:t>
       </w:r>
       <w:bookmarkEnd w:id="194"/>
@@ -39099,16 +39177,7 @@
                 <w:sz w:val="22"/>
                 <w:szCs w:val="22"/>
               </w:rPr>
-              <w:t xml:space="preserve"> y </w:t>
-            </w:r>
-            <w:r>
-              <w:rPr>
-                <w:rFonts w:asciiTheme="minorHAnsi" w:hAnsiTheme="minorHAnsi"/>
-                <w:sz w:val="22"/>
-                <w:szCs w:val="22"/>
-              </w:rPr>
-              <w:lastRenderedPageBreak/>
-              <w:t>pulsa el botón de “Editar”. Se termina el caso de uso</w:t>
+              <w:t xml:space="preserve"> y pulsa el botón de “Editar”. Se termina el caso de uso</w:t>
             </w:r>
           </w:p>
         </w:tc>
@@ -39132,7 +39201,6 @@
                 <w:sz w:val="22"/>
                 <w:szCs w:val="22"/>
               </w:rPr>
-              <w:lastRenderedPageBreak/>
               <w:t>5.1 El usuario pulsa el botón de “Volver”. Se termina el caso de uso</w:t>
             </w:r>
           </w:p>
@@ -39166,6 +39234,7 @@
           <w:sz w:val="28"/>
           <w:szCs w:val="28"/>
         </w:rPr>
+        <w:lastRenderedPageBreak/>
         <w:t>Extensiones</w:t>
       </w:r>
       <w:bookmarkEnd w:id="199"/>
@@ -39927,16 +39996,7 @@
                 <w:sz w:val="22"/>
                 <w:szCs w:val="22"/>
               </w:rPr>
-              <w:t xml:space="preserve">4. El sistema muestra en pantalla los datos del paciente seleccionado junto con el listado de exploraciones. Se termina el </w:t>
-            </w:r>
-            <w:r>
-              <w:rPr>
-                <w:rFonts w:asciiTheme="minorHAnsi" w:hAnsiTheme="minorHAnsi"/>
-                <w:sz w:val="22"/>
-                <w:szCs w:val="22"/>
-              </w:rPr>
-              <w:lastRenderedPageBreak/>
-              <w:t>caso de uso.</w:t>
+              <w:t>4. El sistema muestra en pantalla los datos del paciente seleccionado junto con el listado de exploraciones. Se termina el caso de uso.</w:t>
             </w:r>
           </w:p>
         </w:tc>
@@ -39960,7 +40020,6 @@
                 <w:sz w:val="22"/>
                 <w:szCs w:val="22"/>
               </w:rPr>
-              <w:lastRenderedPageBreak/>
               <w:t>4.1 El usuario pulsa el botón de “Volver”. Se termina el caso de uso</w:t>
             </w:r>
           </w:p>
@@ -40492,7 +40551,7 @@
               <w:rFonts w:asciiTheme="minorHAnsi" w:hAnsiTheme="minorHAnsi"/>
               <w:noProof/>
             </w:rPr>
-            <w:t>36</w:t>
+            <w:t>31</w:t>
           </w:r>
           <w:r>
             <w:rPr>
@@ -44620,6 +44679,21 @@
 </file>
 
 <file path=customXml/item1.xml><?xml version="1.0" encoding="utf-8"?>
+<?mso-contentType ?>
+<FormTemplates xmlns="http://schemas.microsoft.com/sharepoint/v3/contenttype/forms">
+  <Display>DocumentLibraryForm</Display>
+  <Edit>DocumentLibraryForm</Edit>
+  <New>DocumentLibraryForm</New>
+</FormTemplates>
+</file>
+
+<file path=customXml/item2.xml><?xml version="1.0" encoding="utf-8"?>
+<p:properties xmlns:p="http://schemas.microsoft.com/office/2006/metadata/properties" xmlns:xsi="http://www.w3.org/2001/XMLSchema-instance">
+  <documentManagement/>
+</p:properties>
+</file>
+
+<file path=customXml/item3.xml><?xml version="1.0" encoding="utf-8"?>
 <ct:contentTypeSchema xmlns:ct="http://schemas.microsoft.com/office/2006/metadata/contentType" xmlns:ma="http://schemas.microsoft.com/office/2006/metadata/properties/metaAttributes" ct:_="" ma:_="" ma:contentTypeName="Documento" ma:contentTypeID="0x010100FB9238FD839DE1458C9EF746D117716A" ma:contentTypeVersion="0" ma:contentTypeDescription="Crear nuevo documento." ma:contentTypeScope="" ma:versionID="ef525560dd58d0c6ee7dc12abc3ec8e7">
   <xsd:schema xmlns:xsd="http://www.w3.org/2001/XMLSchema" xmlns:p="http://schemas.microsoft.com/office/2006/metadata/properties" targetNamespace="http://schemas.microsoft.com/office/2006/metadata/properties" ma:root="true" ma:fieldsID="ae13a4600d56dd4d917937c2caf43faa">
     <xsd:element name="properties">
@@ -44668,26 +44742,27 @@
 </ct:contentTypeSchema>
 </file>
 
-<file path=customXml/item2.xml><?xml version="1.0" encoding="utf-8"?>
-<p:properties xmlns:p="http://schemas.microsoft.com/office/2006/metadata/properties" xmlns:xsi="http://www.w3.org/2001/XMLSchema-instance">
-  <documentManagement/>
-</p:properties>
-</file>
-
-<file path=customXml/item3.xml><?xml version="1.0" encoding="utf-8"?>
-<?mso-contentType ?>
-<FormTemplates xmlns="http://schemas.microsoft.com/sharepoint/v3/contenttype/forms">
-  <Display>DocumentLibraryForm</Display>
-  <Edit>DocumentLibraryForm</Edit>
-  <New>DocumentLibraryForm</New>
-</FormTemplates>
-</file>
-
 <file path=customXml/item4.xml><?xml version="1.0" encoding="utf-8"?>
 <b:Sources xmlns:b="http://schemas.openxmlformats.org/officeDocument/2006/bibliography" xmlns="http://schemas.openxmlformats.org/officeDocument/2006/bibliography" SelectedStyle="\APA.XSL" StyleName="APA"/>
 </file>
 
 <file path=customXml/itemProps1.xml><?xml version="1.0" encoding="utf-8"?>
+<ds:datastoreItem xmlns:ds="http://schemas.openxmlformats.org/officeDocument/2006/customXml" ds:itemID="{83EF146E-F07E-4DAF-868E-E7570F299589}">
+  <ds:schemaRefs>
+    <ds:schemaRef ds:uri="http://schemas.microsoft.com/sharepoint/v3/contenttype/forms"/>
+  </ds:schemaRefs>
+</ds:datastoreItem>
+</file>
+
+<file path=customXml/itemProps2.xml><?xml version="1.0" encoding="utf-8"?>
+<ds:datastoreItem xmlns:ds="http://schemas.openxmlformats.org/officeDocument/2006/customXml" ds:itemID="{0AE57B9D-8C16-45F3-AE78-7FB156FBB563}">
+  <ds:schemaRefs>
+    <ds:schemaRef ds:uri="http://schemas.microsoft.com/office/2006/metadata/properties"/>
+  </ds:schemaRefs>
+</ds:datastoreItem>
+</file>
+
+<file path=customXml/itemProps3.xml><?xml version="1.0" encoding="utf-8"?>
 <ds:datastoreItem xmlns:ds="http://schemas.openxmlformats.org/officeDocument/2006/customXml" ds:itemID="{D1643F40-8D7C-4896-B94A-16134353C1F5}">
   <ds:schemaRefs>
     <ds:schemaRef ds:uri="http://schemas.microsoft.com/office/2006/metadata/contentType"/>
@@ -44702,24 +44777,8 @@
 </ds:datastoreItem>
 </file>
 
-<file path=customXml/itemProps2.xml><?xml version="1.0" encoding="utf-8"?>
-<ds:datastoreItem xmlns:ds="http://schemas.openxmlformats.org/officeDocument/2006/customXml" ds:itemID="{0AE57B9D-8C16-45F3-AE78-7FB156FBB563}">
-  <ds:schemaRefs>
-    <ds:schemaRef ds:uri="http://schemas.microsoft.com/office/2006/metadata/properties"/>
-  </ds:schemaRefs>
-</ds:datastoreItem>
-</file>
-
-<file path=customXml/itemProps3.xml><?xml version="1.0" encoding="utf-8"?>
-<ds:datastoreItem xmlns:ds="http://schemas.openxmlformats.org/officeDocument/2006/customXml" ds:itemID="{83EF146E-F07E-4DAF-868E-E7570F299589}">
-  <ds:schemaRefs>
-    <ds:schemaRef ds:uri="http://schemas.microsoft.com/sharepoint/v3/contenttype/forms"/>
-  </ds:schemaRefs>
-</ds:datastoreItem>
-</file>
-
 <file path=customXml/itemProps4.xml><?xml version="1.0" encoding="utf-8"?>
-<ds:datastoreItem xmlns:ds="http://schemas.openxmlformats.org/officeDocument/2006/customXml" ds:itemID="{3DA713DA-BA66-456A-986D-B2864015D2CE}">
+<ds:datastoreItem xmlns:ds="http://schemas.openxmlformats.org/officeDocument/2006/customXml" ds:itemID="{732F9144-FD57-469B-AA7B-67D6926FAC67}">
   <ds:schemaRefs>
     <ds:schemaRef ds:uri="http://schemas.openxmlformats.org/officeDocument/2006/bibliography"/>
   </ds:schemaRefs>

</xml_diff>